<commit_message>
modified:   Documents/proposal/Android-USB proposal_v1.4.docx 	new file:   Documents/proposal/Android-USB proposal_v1.5.docx 	new file:   Documents/proposal/Android-USB proposal_v1.6.docx 	new file:   Documents/proposal/Android-USB proposal_v2.0.docx
</commit_message>
<xml_diff>
--- a/Documents/proposal/Android-USB proposal_v1.4.docx
+++ b/Documents/proposal/Android-USB proposal_v1.4.docx
@@ -22,8 +22,6 @@
           <w:szCs w:val="100"/>
         </w:rPr>
       </w:pPr>
-      <w:bookmarkStart w:id="0" w:name="_GoBack"/>
-      <w:bookmarkEnd w:id="0"/>
       <w:r>
         <w:rPr>
           <w:rFonts w:hint="eastAsia"/>
@@ -2165,7 +2163,6 @@
         <w:spacing w:line="276" w:lineRule="auto"/>
         <w:jc w:val="left"/>
         <w:rPr>
-          <w:rFonts w:hint="eastAsia"/>
           <w:b/>
           <w:sz w:val="26"/>
           <w:szCs w:val="26"/>
@@ -2216,7 +2213,6 @@
         <w:spacing w:line="276" w:lineRule="auto"/>
         <w:jc w:val="left"/>
         <w:rPr>
-          <w:rFonts w:hint="eastAsia"/>
           <w:b/>
           <w:sz w:val="26"/>
           <w:szCs w:val="26"/>
@@ -2976,13 +2972,33 @@
         <w:rPr>
           <w:rFonts w:hint="eastAsia"/>
         </w:rPr>
-        <w:t xml:space="preserve"> 절반을 웹이 차지했지만, 2010년에는 23%로 줄었고, 지금도 계속 하락하고 있다고 한다. 스마트폰과 </w:t>
+        <w:t xml:space="preserve"> 절반을 웹이 차지했지만, 2010년에는 23%로 줄었고, 지금도 계속 하락하고 있다고 한다. </w:t>
+      </w:r>
+      <w:r>
+        <w:rPr>
+          <w:rFonts w:hint="eastAsia"/>
+        </w:rPr>
+        <w:t xml:space="preserve">이것은 </w:t>
       </w:r>
       <w:proofErr w:type="spellStart"/>
       <w:r>
         <w:rPr>
           <w:rFonts w:hint="eastAsia"/>
         </w:rPr>
+        <w:t>스마트폰과</w:t>
+      </w:r>
+      <w:proofErr w:type="spellEnd"/>
+      <w:r>
+        <w:rPr>
+          <w:rFonts w:hint="eastAsia"/>
+        </w:rPr>
+        <w:t xml:space="preserve"> </w:t>
+      </w:r>
+      <w:proofErr w:type="spellStart"/>
+      <w:r>
+        <w:rPr>
+          <w:rFonts w:hint="eastAsia"/>
+        </w:rPr>
         <w:t>태블릿</w:t>
       </w:r>
       <w:proofErr w:type="spellEnd"/>
@@ -3004,7 +3020,19 @@
         <w:rPr>
           <w:rFonts w:hint="eastAsia"/>
         </w:rPr>
-        <w:t xml:space="preserve"> 단말기 사용자의 증가가 주요 원인 중 하나다. 최근 </w:t>
+        <w:t xml:space="preserve"> 단말기 사용자</w:t>
+      </w:r>
+      <w:r>
+        <w:rPr>
+          <w:rFonts w:hint="eastAsia"/>
+        </w:rPr>
+        <w:t xml:space="preserve"> 수</w:t>
+      </w:r>
+      <w:r>
+        <w:rPr>
+          <w:rFonts w:hint="eastAsia"/>
+        </w:rPr>
+        <w:t xml:space="preserve">의 증가가 주요 원인 중 하나다. 최근 </w:t>
       </w:r>
       <w:r>
         <w:rPr>
@@ -3041,7 +3069,43 @@
         <w:rPr>
           <w:rFonts w:hint="eastAsia"/>
         </w:rPr>
-        <w:t>대용량 메모리, 고화질 카메라, 빠른 처리 속도, 다양한 센서 등 많은</w:t>
+        <w:t>대용량 메모리, 고화질 카메라, 빠른 처리 속도</w:t>
+      </w:r>
+      <w:r>
+        <w:rPr>
+          <w:rFonts w:hint="eastAsia"/>
+        </w:rPr>
+        <w:t>,</w:t>
+      </w:r>
+      <w:r>
+        <w:rPr>
+          <w:rFonts w:hint="eastAsia"/>
+        </w:rPr>
+        <w:t xml:space="preserve"> </w:t>
+      </w:r>
+      <w:r>
+        <w:rPr>
+          <w:rFonts w:hint="eastAsia"/>
+        </w:rPr>
+        <w:t xml:space="preserve">다양한 </w:t>
+      </w:r>
+      <w:r>
+        <w:rPr>
+          <w:rFonts w:hint="eastAsia"/>
+        </w:rPr>
+        <w:t>센서</w:t>
+      </w:r>
+      <w:r>
+        <w:rPr>
+          <w:rFonts w:hint="eastAsia"/>
+        </w:rPr>
+        <w:t>(가속, 감도, 조도)</w:t>
+      </w:r>
+      <w:r>
+        <w:rPr>
+          <w:rFonts w:hint="eastAsia"/>
+        </w:rPr>
+        <w:t xml:space="preserve"> 등 많은</w:t>
       </w:r>
       <w:r>
         <w:rPr>
@@ -3065,7 +3129,51 @@
         <w:rPr>
           <w:rFonts w:hint="eastAsia"/>
         </w:rPr>
-        <w:t>있고,</w:t>
+        <w:t>있다</w:t>
+      </w:r>
+      <w:r>
+        <w:rPr>
+          <w:rFonts w:hint="eastAsia"/>
+        </w:rPr>
+        <w:t xml:space="preserve">. </w:t>
+      </w:r>
+      <w:r>
+        <w:rPr>
+          <w:rFonts w:hint="eastAsia"/>
+        </w:rPr>
+        <w:t xml:space="preserve">또한 </w:t>
+      </w:r>
+      <w:r>
+        <w:rPr>
+          <w:rFonts w:hint="eastAsia"/>
+        </w:rPr>
+        <w:t xml:space="preserve">사용자는 </w:t>
+      </w:r>
+      <w:r>
+        <w:rPr>
+          <w:rFonts w:hint="eastAsia"/>
+        </w:rPr>
+        <w:t xml:space="preserve">언제 어디서든 접속 가능한 인터넷, </w:t>
+      </w:r>
+      <w:proofErr w:type="spellStart"/>
+      <w:r>
+        <w:rPr>
+          <w:rFonts w:hint="eastAsia"/>
+        </w:rPr>
+        <w:t>카카오톡</w:t>
+      </w:r>
+      <w:proofErr w:type="spellEnd"/>
+      <w:r>
+        <w:rPr>
+          <w:rFonts w:hint="eastAsia"/>
+        </w:rPr>
+        <w:t xml:space="preserve"> 같은 메신저, </w:t>
+      </w:r>
+      <w:r>
+        <w:rPr>
+          <w:rFonts w:hint="eastAsia"/>
+        </w:rPr>
+        <w:t>GPS이용한 위치정보</w:t>
       </w:r>
       <w:r>
         <w:rPr>
@@ -3077,105 +3185,51 @@
         <w:rPr>
           <w:rFonts w:hint="eastAsia"/>
         </w:rPr>
-        <w:t>스마트폰</w:t>
-      </w:r>
-      <w:r>
-        <w:rPr>
-          <w:rFonts w:hint="eastAsia"/>
-        </w:rPr>
-        <w:t>에서만 사용할 수 있는 서비스</w:t>
-      </w:r>
-      <w:r>
-        <w:rPr>
-          <w:rFonts w:hint="eastAsia"/>
-        </w:rPr>
-        <w:t>들이</w:t>
-      </w:r>
-      <w:r>
-        <w:rPr>
-          <w:rFonts w:hint="eastAsia"/>
-        </w:rPr>
-        <w:t xml:space="preserve"> 많아</w:t>
-      </w:r>
-      <w:r>
-        <w:rPr>
-          <w:rFonts w:hint="eastAsia"/>
-        </w:rPr>
-        <w:t xml:space="preserve">졌다. </w:t>
-      </w:r>
-      <w:r>
-        <w:rPr>
-          <w:rFonts w:hint="eastAsia"/>
-        </w:rPr>
-        <w:t xml:space="preserve">사용자는 </w:t>
-      </w:r>
-      <w:r>
-        <w:rPr>
-          <w:rFonts w:hint="eastAsia"/>
-        </w:rPr>
-        <w:t xml:space="preserve">언제 어디서든 접속 가능한 인터넷, </w:t>
-      </w:r>
-      <w:proofErr w:type="spellStart"/>
-      <w:r>
-        <w:rPr>
-          <w:rFonts w:hint="eastAsia"/>
-        </w:rPr>
-        <w:t>카카오톡</w:t>
-      </w:r>
-      <w:proofErr w:type="spellEnd"/>
-      <w:r>
-        <w:rPr>
-          <w:rFonts w:hint="eastAsia"/>
-        </w:rPr>
-        <w:t xml:space="preserve"> 같은 메신저, </w:t>
-      </w:r>
-      <w:r>
-        <w:rPr>
-          <w:rFonts w:hint="eastAsia"/>
-        </w:rPr>
-        <w:t>GPS이용한 위치정보</w:t>
-      </w:r>
+        <w:t xml:space="preserve">등 수 많은 </w:t>
+      </w:r>
+      <w:r>
+        <w:rPr>
+          <w:rFonts w:hint="eastAsia"/>
+        </w:rPr>
+        <w:t>서비스</w:t>
+      </w:r>
+      <w:r>
+        <w:rPr>
+          <w:rFonts w:hint="eastAsia"/>
+        </w:rPr>
+        <w:t>에</w:t>
+      </w:r>
+      <w:r>
+        <w:rPr>
+          <w:rFonts w:hint="eastAsia"/>
+        </w:rPr>
+        <w:t xml:space="preserve"> 손쉽게 접근할 수 있</w:t>
+      </w:r>
+      <w:r>
+        <w:rPr>
+          <w:rFonts w:hint="eastAsia"/>
+        </w:rPr>
+        <w:t xml:space="preserve">고 </w:t>
+      </w:r>
+      <w:proofErr w:type="gramStart"/>
+      <w:r>
+        <w:rPr>
+          <w:rFonts w:hint="eastAsia"/>
+        </w:rPr>
+        <w:t xml:space="preserve">스마트폰을 </w:t>
+      </w:r>
+      <w:r>
+        <w:rPr>
+          <w:rFonts w:hint="eastAsia"/>
+        </w:rPr>
+        <w:t>.</w:t>
+      </w:r>
+      <w:proofErr w:type="gramEnd"/>
       <w:r>
         <w:rPr>
           <w:rFonts w:hint="eastAsia"/>
         </w:rPr>
         <w:t xml:space="preserve"> </w:t>
-      </w:r>
-      <w:r>
-        <w:rPr>
-          <w:rFonts w:hint="eastAsia"/>
-        </w:rPr>
-        <w:t xml:space="preserve">등 수 많은 </w:t>
-      </w:r>
-      <w:r>
-        <w:rPr>
-          <w:rFonts w:hint="eastAsia"/>
-        </w:rPr>
-        <w:t>서비스</w:t>
-      </w:r>
-      <w:r>
-        <w:rPr>
-          <w:rFonts w:hint="eastAsia"/>
-        </w:rPr>
-        <w:t>에</w:t>
-      </w:r>
-      <w:r>
-        <w:rPr>
-          <w:rFonts w:hint="eastAsia"/>
-        </w:rPr>
-        <w:t xml:space="preserve"> 손쉽게 접근할 수 있</w:t>
-      </w:r>
-      <w:r>
-        <w:rPr>
-          <w:rFonts w:hint="eastAsia"/>
-        </w:rPr>
-        <w:t>다</w:t>
-      </w:r>
-      <w:r>
-        <w:rPr>
-          <w:rFonts w:hint="eastAsia"/>
-        </w:rPr>
-        <w:t xml:space="preserve">. </w:t>
       </w:r>
       <w:r>
         <w:rPr>
@@ -4021,6 +4075,93 @@
     </w:p>
     <w:p>
       <w:pPr>
+        <w:ind w:leftChars="500" w:left="1000" w:firstLineChars="100" w:firstLine="200"/>
+      </w:pPr>
+      <w:r>
+        <w:rPr>
+          <w:rFonts w:hint="eastAsia"/>
+        </w:rPr>
+        <w:t>예를</w:t>
+      </w:r>
+      <w:r>
+        <w:t xml:space="preserve"> 들어 PC와 </w:t>
+      </w:r>
+      <w:proofErr w:type="spellStart"/>
+      <w:r>
+        <w:t>스마트폰이</w:t>
+      </w:r>
+      <w:proofErr w:type="spellEnd"/>
+      <w:r>
+        <w:t xml:space="preserve"> 연결을 </w:t>
+      </w:r>
+      <w:r>
+        <w:rPr>
+          <w:rFonts w:hint="eastAsia"/>
+        </w:rPr>
+        <w:t>해도</w:t>
+      </w:r>
+      <w:r>
+        <w:t xml:space="preserve"> </w:t>
+      </w:r>
+      <w:proofErr w:type="spellStart"/>
+      <w:r>
+        <w:t>카카오톡을</w:t>
+      </w:r>
+      <w:proofErr w:type="spellEnd"/>
+      <w:r>
+        <w:t xml:space="preserve"> </w:t>
+      </w:r>
+      <w:proofErr w:type="spellStart"/>
+      <w:r>
+        <w:t>스마트폰으로밖에</w:t>
+      </w:r>
+      <w:proofErr w:type="spellEnd"/>
+      <w:r>
+        <w:t xml:space="preserve"> 사용할 수 없었다. 하지만 </w:t>
+      </w:r>
+      <w:proofErr w:type="spellStart"/>
+      <w:r>
+        <w:t>카카오톡을</w:t>
+      </w:r>
+      <w:proofErr w:type="spellEnd"/>
+      <w:r>
+        <w:t xml:space="preserve"> 장치화</w:t>
+      </w:r>
+      <w:r>
+        <w:rPr>
+          <w:rFonts w:hint="eastAsia"/>
+        </w:rPr>
+        <w:t>하고</w:t>
+      </w:r>
+      <w:r>
+        <w:t xml:space="preserve"> </w:t>
+      </w:r>
+      <w:r>
+        <w:t xml:space="preserve">USB/IP를 이용하여 </w:t>
+      </w:r>
+      <w:r>
+        <w:t xml:space="preserve">PC에 연결하게 되면 </w:t>
+      </w:r>
+      <w:proofErr w:type="spellStart"/>
+      <w:r>
+        <w:t>카카오톡을</w:t>
+      </w:r>
+      <w:proofErr w:type="spellEnd"/>
+      <w:r>
+        <w:t xml:space="preserve"> PC에서 바로 보여주고, 메시지도 키보드로 입력을 받아 전송할 수 있게 된다.</w:t>
+      </w:r>
+      <w:r>
+        <w:rPr>
+          <w:rFonts w:hint="eastAsia"/>
+        </w:rPr>
+        <w:t xml:space="preserve"> </w:t>
+      </w:r>
+      <w:r>
+        <w:t>문자메시지도 같은 방법으로 가능하다.</w:t>
+      </w:r>
+    </w:p>
+    <w:p>
+      <w:pPr>
         <w:pStyle w:val="a3"/>
         <w:numPr>
           <w:ilvl w:val="2"/>
@@ -4185,13 +4326,59 @@
         <w:rPr>
           <w:rFonts w:hint="eastAsia"/>
         </w:rPr>
-        <w:t xml:space="preserve">스마트폰 카메라로 사진 촬영 후 PC로 이동해야 했었다면, </w:t>
-      </w:r>
-      <w:r>
-        <w:rPr>
-          <w:rFonts w:hint="eastAsia"/>
-        </w:rPr>
-        <w:t xml:space="preserve">스마트폰 카메라가 </w:t>
+        <w:t>스마트폰 카메라로 사진 촬영 후 PC</w:t>
+      </w:r>
+      <w:r>
+        <w:rPr>
+          <w:rFonts w:hint="eastAsia"/>
+        </w:rPr>
+        <w:t>와 연결한 후</w:t>
+      </w:r>
+      <w:r>
+        <w:rPr>
+          <w:rFonts w:hint="eastAsia"/>
+        </w:rPr>
+        <w:t xml:space="preserve"> 사진을 이동시켜야</w:t>
+      </w:r>
+      <w:r>
+        <w:rPr>
+          <w:rFonts w:hint="eastAsia"/>
+        </w:rPr>
+        <w:t xml:space="preserve"> 했었다면, </w:t>
+      </w:r>
+      <w:proofErr w:type="spellStart"/>
+      <w:r>
+        <w:rPr>
+          <w:rFonts w:hint="eastAsia"/>
+        </w:rPr>
+        <w:t>스마트폰</w:t>
+      </w:r>
+      <w:proofErr w:type="spellEnd"/>
+      <w:r>
+        <w:rPr>
+          <w:rFonts w:hint="eastAsia"/>
+        </w:rPr>
+        <w:t xml:space="preserve"> 카메라가</w:t>
+      </w:r>
+      <w:r>
+        <w:rPr>
+          <w:rFonts w:hint="eastAsia"/>
+        </w:rPr>
+        <w:t xml:space="preserve"> </w:t>
+      </w:r>
+      <w:proofErr w:type="spellStart"/>
+      <w:r>
+        <w:rPr>
+          <w:rFonts w:hint="eastAsia"/>
+        </w:rPr>
+        <w:t>웹캠처럼</w:t>
+      </w:r>
+      <w:proofErr w:type="spellEnd"/>
+      <w:r>
+        <w:rPr>
+          <w:rFonts w:hint="eastAsia"/>
+        </w:rPr>
+        <w:t xml:space="preserve"> </w:t>
       </w:r>
       <w:r>
         <w:rPr>
@@ -4215,7 +4402,19 @@
         <w:rPr>
           <w:rFonts w:hint="eastAsia"/>
         </w:rPr>
-        <w:t xml:space="preserve"> 그러므로 USB장치로 사용하게 될 경우 작업절차를 줄일 수 있다.</w:t>
+        <w:t xml:space="preserve"> 그러므로 </w:t>
+      </w:r>
+      <w:r>
+        <w:rPr>
+          <w:rFonts w:hint="eastAsia"/>
+        </w:rPr>
+        <w:t xml:space="preserve">USB/IP를 사용하여 </w:t>
+      </w:r>
+      <w:r>
+        <w:rPr>
+          <w:rFonts w:hint="eastAsia"/>
+        </w:rPr>
+        <w:t>USB장치로 사용하게 될 경우 작업절차를 줄일 수 있다.</w:t>
       </w:r>
     </w:p>
     <w:p>
@@ -4448,14 +4647,24 @@
     </w:p>
     <w:p>
       <w:pPr>
-        <w:pStyle w:val="a3"/>
-        <w:spacing w:line="276" w:lineRule="auto"/>
+        <w:widowControl/>
+        <w:wordWrap/>
+        <w:autoSpaceDE/>
+        <w:autoSpaceDN/>
         <w:rPr>
           <w:b/>
           <w:sz w:val="26"/>
           <w:szCs w:val="26"/>
         </w:rPr>
       </w:pPr>
+      <w:r>
+        <w:rPr>
+          <w:b/>
+          <w:sz w:val="26"/>
+          <w:szCs w:val="26"/>
+        </w:rPr>
+        <w:br w:type="page"/>
+      </w:r>
     </w:p>
     <w:p>
       <w:pPr>
@@ -4477,6 +4686,7 @@
           <w:b/>
           <w:sz w:val="36"/>
         </w:rPr>
+        <w:lastRenderedPageBreak/>
         <w:t>프로젝트 결과물의 개요</w:t>
       </w:r>
     </w:p>
@@ -4527,7 +4737,42 @@
           <w:rFonts w:hint="eastAsia"/>
           <w:szCs w:val="20"/>
         </w:rPr>
-        <w:t>PC에 USB 포트를 이용하여 다양한 주변기기를 연결하여 사용하듯 스마트폰을 인터넷을 통하여 PC에 연결하여 USB장치를 연결하듯 연결하여 PC에서 스마트폰의 다양한 기능을 사용할 수 있도록 만든 것</w:t>
+        <w:t xml:space="preserve">USB/IP를 사용해 </w:t>
+      </w:r>
+      <w:r>
+        <w:rPr>
+          <w:rFonts w:hint="eastAsia"/>
+          <w:szCs w:val="20"/>
+        </w:rPr>
+        <w:t xml:space="preserve">디바이스 드라이버를 만들어 스마트폰을 </w:t>
+      </w:r>
+      <w:r>
+        <w:rPr>
+          <w:rFonts w:hint="eastAsia"/>
+          <w:szCs w:val="20"/>
+        </w:rPr>
+        <w:t>PC</w:t>
+      </w:r>
+      <w:r>
+        <w:rPr>
+          <w:rFonts w:hint="eastAsia"/>
+          <w:szCs w:val="20"/>
+        </w:rPr>
+        <w:t>를</w:t>
+      </w:r>
+      <w:r>
+        <w:rPr>
+          <w:rFonts w:hint="eastAsia"/>
+          <w:szCs w:val="20"/>
+        </w:rPr>
+        <w:t xml:space="preserve"> 연결하여 스마트폰의 카메라와 스피커 같은 다양한 주변기기를 사용할 수 있고 스마트폰 안에 들어 있는 어플리케이션 또한 PC에서 사용할 수 있게 된다. 이는 PC와 직접적으로 연결되지 않고 떨어져 있어도 PC가 인터넷 망에 연결되어 있으면 사용할 수 있다.</w:t>
+      </w:r>
+      <w:r>
+        <w:rPr>
+          <w:rFonts w:hint="eastAsia"/>
+          <w:szCs w:val="20"/>
+        </w:rPr>
+        <w:t xml:space="preserve"> </w:t>
       </w:r>
     </w:p>
     <w:p>
@@ -4562,7 +4807,6 @@
           <w:sz w:val="26"/>
           <w:szCs w:val="26"/>
         </w:rPr>
-        <w:lastRenderedPageBreak/>
         <w:t>관련기술 소개</w:t>
       </w:r>
     </w:p>
@@ -4576,7 +4820,6 @@
         <w:spacing w:line="360" w:lineRule="auto"/>
         <w:jc w:val="left"/>
         <w:rPr>
-          <w:rFonts w:hint="eastAsia"/>
           <w:b/>
           <w:sz w:val="26"/>
           <w:szCs w:val="26"/>
@@ -4723,7 +4966,6 @@
         <w:ind w:leftChars="425" w:left="850" w:firstLineChars="100" w:firstLine="200"/>
         <w:jc w:val="left"/>
         <w:rPr>
-          <w:rFonts w:hint="eastAsia"/>
           <w:szCs w:val="20"/>
         </w:rPr>
       </w:pPr>
@@ -4762,7 +5004,6 @@
         <w:autoSpaceDN/>
         <w:ind w:firstLineChars="100" w:firstLine="200"/>
         <w:rPr>
-          <w:rFonts w:hint="eastAsia"/>
           <w:szCs w:val="20"/>
         </w:rPr>
       </w:pPr>
@@ -4776,7 +5017,6 @@
         <w:autoSpaceDN/>
         <w:ind w:firstLineChars="213" w:firstLine="469"/>
         <w:rPr>
-          <w:rFonts w:hint="eastAsia"/>
           <w:b/>
           <w:sz w:val="22"/>
           <w:szCs w:val="20"/>
@@ -4840,6 +5080,7 @@
         <w:rPr>
           <w:szCs w:val="20"/>
         </w:rPr>
+        <w:lastRenderedPageBreak/>
         <w:t xml:space="preserve">Low speed(1.5 </w:t>
       </w:r>
       <w:r>
@@ -5008,14 +5249,7 @@
         <w:rPr>
           <w:szCs w:val="20"/>
         </w:rPr>
-        <w:t xml:space="preserve">USB 초기에 Low speed로 연결되는 키보드, 마우스 같은 제품들이 있었지만 이제는 거의 쓰이지 않는다. Full speed의 USB 1.0도 1.1 규격으로 업데이트된 다음 USB 2.0으로 전환되었다. 2010년 초 USB 3.0을 적용한 제품들이 나오기 전에는 대부분 </w:t>
-      </w:r>
-      <w:r>
-        <w:rPr>
-          <w:szCs w:val="20"/>
-        </w:rPr>
-        <w:lastRenderedPageBreak/>
-        <w:t xml:space="preserve">USB 2.0을 사용했다. USB 2.0 제품의 이론상 최대 전송속도는 </w:t>
+        <w:t xml:space="preserve">USB 초기에 Low speed로 연결되는 키보드, 마우스 같은 제품들이 있었지만 이제는 거의 쓰이지 않는다. Full speed의 USB 1.0도 1.1 규격으로 업데이트된 다음 USB 2.0으로 전환되었다. 2010년 초 USB 3.0을 적용한 제품들이 나오기 전에는 대부분 USB 2.0을 사용했다. USB 2.0 제품의 이론상 최대 전송속도는 </w:t>
       </w:r>
       <w:r>
         <w:rPr>
@@ -5150,7 +5384,6 @@
         <w:autoSpaceDN/>
         <w:ind w:leftChars="500" w:left="1000" w:firstLineChars="100" w:firstLine="200"/>
         <w:rPr>
-          <w:rFonts w:hint="eastAsia"/>
           <w:szCs w:val="20"/>
         </w:rPr>
       </w:pPr>
@@ -5177,7 +5410,6 @@
         <w:autoSpaceDN/>
         <w:ind w:firstLineChars="100" w:firstLine="200"/>
         <w:rPr>
-          <w:rFonts w:hint="eastAsia"/>
           <w:szCs w:val="20"/>
         </w:rPr>
       </w:pPr>
@@ -5191,7 +5423,6 @@
         <w:autoSpaceDN/>
         <w:ind w:firstLineChars="213" w:firstLine="469"/>
         <w:rPr>
-          <w:rFonts w:hint="eastAsia"/>
           <w:b/>
           <w:sz w:val="22"/>
           <w:szCs w:val="20"/>
@@ -5425,7 +5656,6 @@
         <w:autoSpaceDN/>
         <w:ind w:leftChars="488" w:left="976"/>
         <w:rPr>
-          <w:rFonts w:hint="eastAsia"/>
           <w:szCs w:val="20"/>
         </w:rPr>
       </w:pPr>
@@ -5452,98 +5682,11 @@
     </w:p>
     <w:p>
       <w:pPr>
-        <w:pStyle w:val="a8"/>
         <w:widowControl/>
         <w:wordWrap/>
         <w:autoSpaceDE/>
         <w:autoSpaceDN/>
-        <w:ind w:firstLineChars="100" w:firstLine="200"/>
-        <w:rPr>
-          <w:rFonts w:hint="eastAsia"/>
-          <w:szCs w:val="20"/>
-        </w:rPr>
-      </w:pPr>
-    </w:p>
-    <w:p>
-      <w:pPr>
-        <w:pStyle w:val="a8"/>
-        <w:widowControl/>
-        <w:wordWrap/>
-        <w:autoSpaceDE/>
-        <w:autoSpaceDN/>
-        <w:ind w:firstLineChars="100" w:firstLine="200"/>
-        <w:rPr>
-          <w:rFonts w:hint="eastAsia"/>
-          <w:szCs w:val="20"/>
-        </w:rPr>
-      </w:pPr>
-    </w:p>
-    <w:p>
-      <w:pPr>
-        <w:pStyle w:val="a8"/>
-        <w:widowControl/>
-        <w:wordWrap/>
-        <w:autoSpaceDE/>
-        <w:autoSpaceDN/>
-        <w:ind w:firstLineChars="100" w:firstLine="200"/>
-        <w:rPr>
-          <w:rFonts w:hint="eastAsia"/>
-          <w:szCs w:val="20"/>
-        </w:rPr>
-      </w:pPr>
-    </w:p>
-    <w:p>
-      <w:pPr>
-        <w:pStyle w:val="a8"/>
-        <w:widowControl/>
-        <w:wordWrap/>
-        <w:autoSpaceDE/>
-        <w:autoSpaceDN/>
-        <w:ind w:firstLineChars="100" w:firstLine="200"/>
-        <w:rPr>
-          <w:rFonts w:hint="eastAsia"/>
-          <w:szCs w:val="20"/>
-        </w:rPr>
-      </w:pPr>
-    </w:p>
-    <w:p>
-      <w:pPr>
-        <w:pStyle w:val="a8"/>
-        <w:widowControl/>
-        <w:wordWrap/>
-        <w:autoSpaceDE/>
-        <w:autoSpaceDN/>
-        <w:ind w:firstLineChars="100" w:firstLine="200"/>
-        <w:rPr>
-          <w:rFonts w:hint="eastAsia"/>
-          <w:szCs w:val="20"/>
-        </w:rPr>
-      </w:pPr>
-    </w:p>
-    <w:p>
-      <w:pPr>
-        <w:pStyle w:val="a8"/>
-        <w:widowControl/>
-        <w:wordWrap/>
-        <w:autoSpaceDE/>
-        <w:autoSpaceDN/>
-        <w:ind w:firstLineChars="100" w:firstLine="200"/>
-        <w:rPr>
-          <w:rFonts w:hint="eastAsia"/>
-          <w:szCs w:val="20"/>
-        </w:rPr>
-      </w:pPr>
-    </w:p>
-    <w:p>
-      <w:pPr>
-        <w:pStyle w:val="a8"/>
-        <w:widowControl/>
-        <w:wordWrap/>
-        <w:autoSpaceDE/>
-        <w:autoSpaceDN/>
-        <w:ind w:firstLineChars="100" w:firstLine="200"/>
-        <w:rPr>
-          <w:rFonts w:hint="eastAsia"/>
+        <w:rPr>
           <w:szCs w:val="20"/>
         </w:rPr>
       </w:pPr>
@@ -5557,7 +5700,6 @@
         <w:autoSpaceDN/>
         <w:ind w:firstLineChars="200" w:firstLine="440"/>
         <w:rPr>
-          <w:rFonts w:hint="eastAsia"/>
           <w:b/>
           <w:sz w:val="22"/>
           <w:szCs w:val="20"/>
@@ -6047,7 +6189,7 @@
         <w:autoSpaceDN/>
         <w:ind w:leftChars="400" w:left="800" w:firstLineChars="100" w:firstLine="200"/>
         <w:rPr>
-          <w:rFonts w:asciiTheme="minorEastAsia" w:hAnsiTheme="minorEastAsia" w:hint="eastAsia"/>
+          <w:rFonts w:asciiTheme="minorEastAsia" w:hAnsiTheme="minorEastAsia"/>
           <w:szCs w:val="20"/>
         </w:rPr>
       </w:pPr>
@@ -6248,10 +6390,37 @@
         <w:autoSpaceDN/>
         <w:ind w:leftChars="400" w:left="800" w:firstLineChars="100" w:firstLine="200"/>
         <w:rPr>
+          <w:rFonts w:asciiTheme="minorEastAsia" w:hAnsiTheme="minorEastAsia" w:hint="eastAsia"/>
+          <w:szCs w:val="20"/>
+        </w:rPr>
+      </w:pPr>
+      <w:r>
+        <w:rPr>
+          <w:rFonts w:asciiTheme="minorEastAsia" w:hAnsiTheme="minorEastAsia" w:hint="eastAsia"/>
+          <w:szCs w:val="20"/>
+        </w:rPr>
+        <w:t>USB</w:t>
+      </w:r>
+    </w:p>
+    <w:p>
+      <w:pPr>
+        <w:widowControl/>
+        <w:wordWrap/>
+        <w:autoSpaceDE/>
+        <w:autoSpaceDN/>
+        <w:ind w:leftChars="400" w:left="800" w:firstLineChars="100" w:firstLine="200"/>
+        <w:rPr>
           <w:rFonts w:asciiTheme="minorEastAsia" w:hAnsiTheme="minorEastAsia"/>
           <w:szCs w:val="20"/>
         </w:rPr>
       </w:pPr>
+      <w:r>
+        <w:rPr>
+          <w:rFonts w:asciiTheme="minorEastAsia" w:hAnsiTheme="minorEastAsia" w:hint="eastAsia"/>
+          <w:szCs w:val="20"/>
+        </w:rPr>
+        <w:t>.0</w:t>
+      </w:r>
       <w:r>
         <w:rPr>
           <w:rFonts w:asciiTheme="minorEastAsia" w:hAnsiTheme="minorEastAsia"/>
@@ -6374,7 +6543,6 @@
         <w:autoSpaceDN/>
         <w:ind w:firstLineChars="100" w:firstLine="200"/>
         <w:rPr>
-          <w:rFonts w:hint="eastAsia"/>
           <w:szCs w:val="20"/>
         </w:rPr>
       </w:pPr>
@@ -6388,7 +6556,6 @@
         <w:autoSpaceDN/>
         <w:ind w:firstLineChars="213" w:firstLine="469"/>
         <w:rPr>
-          <w:rFonts w:hint="eastAsia"/>
           <w:b/>
           <w:sz w:val="22"/>
           <w:szCs w:val="20"/>
@@ -6768,7 +6935,15 @@
           <w:rFonts w:asciiTheme="minorEastAsia" w:hAnsiTheme="minorEastAsia"/>
           <w:szCs w:val="20"/>
         </w:rPr>
-        <w:t xml:space="preserve"> 나타낼</w:t>
+        <w:t xml:space="preserve"> </w:t>
+      </w:r>
+      <w:r>
+        <w:rPr>
+          <w:rFonts w:asciiTheme="minorEastAsia" w:hAnsiTheme="minorEastAsia"/>
+          <w:szCs w:val="20"/>
+        </w:rPr>
+        <w:lastRenderedPageBreak/>
+        <w:t>나타낼</w:t>
       </w:r>
       <w:r>
         <w:rPr>
@@ -6830,7 +7005,6 @@
           <w:rFonts w:asciiTheme="minorEastAsia" w:hAnsiTheme="minorEastAsia" w:hint="eastAsia"/>
           <w:szCs w:val="20"/>
         </w:rPr>
-        <w:lastRenderedPageBreak/>
         <w:t>다음으로</w:t>
       </w:r>
       <w:r>
@@ -7048,7 +7222,6 @@
         <w:autoSpaceDN/>
         <w:ind w:firstLineChars="100" w:firstLine="200"/>
         <w:rPr>
-          <w:rFonts w:hint="eastAsia"/>
           <w:szCs w:val="20"/>
         </w:rPr>
       </w:pPr>
@@ -7116,7 +7289,6 @@
         <w:autoSpaceDN/>
         <w:ind w:firstLineChars="100" w:firstLine="200"/>
         <w:rPr>
-          <w:rFonts w:hint="eastAsia"/>
           <w:szCs w:val="20"/>
         </w:rPr>
       </w:pPr>
@@ -7130,7 +7302,6 @@
         <w:autoSpaceDN/>
         <w:ind w:firstLineChars="190" w:firstLine="418"/>
         <w:rPr>
-          <w:rFonts w:hint="eastAsia"/>
           <w:b/>
           <w:szCs w:val="20"/>
         </w:rPr>
@@ -7153,7 +7324,7 @@
         <w:autoSpaceDN/>
         <w:ind w:leftChars="400" w:left="800" w:firstLineChars="100" w:firstLine="200"/>
         <w:rPr>
-          <w:rFonts w:asciiTheme="minorEastAsia" w:hAnsiTheme="minorEastAsia" w:hint="eastAsia"/>
+          <w:rFonts w:asciiTheme="minorEastAsia" w:hAnsiTheme="minorEastAsia"/>
           <w:szCs w:val="20"/>
         </w:rPr>
       </w:pPr>
@@ -7652,6 +7823,7 @@
           <w:b/>
           <w:szCs w:val="20"/>
         </w:rPr>
+        <w:lastRenderedPageBreak/>
         <w:t>Transaction :</w:t>
       </w:r>
       <w:proofErr w:type="gramEnd"/>
@@ -7720,7 +7892,6 @@
                 <w:rFonts w:asciiTheme="minorEastAsia" w:hAnsiTheme="minorEastAsia" w:hint="eastAsia"/>
                 <w:szCs w:val="20"/>
               </w:rPr>
-              <w:lastRenderedPageBreak/>
               <w:t>Token</w:t>
             </w:r>
           </w:p>
@@ -8616,136 +8787,26 @@
         <w:autoSpaceDN/>
         <w:ind w:firstLineChars="100" w:firstLine="200"/>
         <w:rPr>
-          <w:rFonts w:hint="eastAsia"/>
           <w:szCs w:val="20"/>
         </w:rPr>
       </w:pPr>
     </w:p>
     <w:p>
       <w:pPr>
-        <w:pStyle w:val="a8"/>
         <w:widowControl/>
         <w:wordWrap/>
         <w:autoSpaceDE/>
         <w:autoSpaceDN/>
-        <w:ind w:firstLineChars="100" w:firstLine="200"/>
-        <w:rPr>
-          <w:rFonts w:hint="eastAsia"/>
-          <w:szCs w:val="20"/>
-        </w:rPr>
-      </w:pPr>
-    </w:p>
-    <w:p>
-      <w:pPr>
-        <w:pStyle w:val="a8"/>
-        <w:widowControl/>
-        <w:wordWrap/>
-        <w:autoSpaceDE/>
-        <w:autoSpaceDN/>
-        <w:ind w:firstLineChars="100" w:firstLine="200"/>
-        <w:rPr>
-          <w:rFonts w:hint="eastAsia"/>
-          <w:szCs w:val="20"/>
-        </w:rPr>
-      </w:pPr>
-    </w:p>
-    <w:p>
-      <w:pPr>
-        <w:pStyle w:val="a8"/>
-        <w:widowControl/>
-        <w:wordWrap/>
-        <w:autoSpaceDE/>
-        <w:autoSpaceDN/>
-        <w:ind w:firstLineChars="100" w:firstLine="200"/>
-        <w:rPr>
-          <w:rFonts w:hint="eastAsia"/>
-          <w:szCs w:val="20"/>
-        </w:rPr>
-      </w:pPr>
-    </w:p>
-    <w:p>
-      <w:pPr>
-        <w:pStyle w:val="a8"/>
-        <w:widowControl/>
-        <w:wordWrap/>
-        <w:autoSpaceDE/>
-        <w:autoSpaceDN/>
-        <w:ind w:firstLineChars="100" w:firstLine="200"/>
-        <w:rPr>
-          <w:rFonts w:hint="eastAsia"/>
-          <w:szCs w:val="20"/>
-        </w:rPr>
-      </w:pPr>
-    </w:p>
-    <w:p>
-      <w:pPr>
-        <w:pStyle w:val="a8"/>
-        <w:widowControl/>
-        <w:wordWrap/>
-        <w:autoSpaceDE/>
-        <w:autoSpaceDN/>
-        <w:ind w:firstLineChars="100" w:firstLine="200"/>
-        <w:rPr>
-          <w:rFonts w:hint="eastAsia"/>
-          <w:szCs w:val="20"/>
-        </w:rPr>
-      </w:pPr>
-    </w:p>
-    <w:p>
-      <w:pPr>
-        <w:pStyle w:val="a8"/>
-        <w:widowControl/>
-        <w:wordWrap/>
-        <w:autoSpaceDE/>
-        <w:autoSpaceDN/>
-        <w:ind w:firstLineChars="100" w:firstLine="200"/>
-        <w:rPr>
-          <w:rFonts w:hint="eastAsia"/>
-          <w:szCs w:val="20"/>
-        </w:rPr>
-      </w:pPr>
-    </w:p>
-    <w:p>
-      <w:pPr>
-        <w:pStyle w:val="a8"/>
-        <w:widowControl/>
-        <w:wordWrap/>
-        <w:autoSpaceDE/>
-        <w:autoSpaceDN/>
-        <w:ind w:firstLineChars="100" w:firstLine="200"/>
-        <w:rPr>
-          <w:rFonts w:hint="eastAsia"/>
-          <w:szCs w:val="20"/>
-        </w:rPr>
-      </w:pPr>
-    </w:p>
-    <w:p>
-      <w:pPr>
-        <w:pStyle w:val="a8"/>
-        <w:widowControl/>
-        <w:wordWrap/>
-        <w:autoSpaceDE/>
-        <w:autoSpaceDN/>
-        <w:ind w:firstLineChars="100" w:firstLine="200"/>
-        <w:rPr>
-          <w:rFonts w:hint="eastAsia"/>
-          <w:szCs w:val="20"/>
-        </w:rPr>
-      </w:pPr>
-    </w:p>
-    <w:p>
-      <w:pPr>
-        <w:pStyle w:val="a8"/>
-        <w:widowControl/>
-        <w:wordWrap/>
-        <w:autoSpaceDE/>
-        <w:autoSpaceDN/>
-        <w:ind w:firstLineChars="100" w:firstLine="200"/>
-        <w:rPr>
-          <w:rFonts w:hint="eastAsia"/>
-          <w:szCs w:val="20"/>
-        </w:rPr>
-      </w:pPr>
+        <w:rPr>
+          <w:szCs w:val="20"/>
+        </w:rPr>
+      </w:pPr>
+      <w:r>
+        <w:rPr>
+          <w:szCs w:val="20"/>
+        </w:rPr>
+        <w:br w:type="page"/>
+      </w:r>
     </w:p>
     <w:p>
       <w:pPr>
@@ -8756,7 +8817,6 @@
         <w:autoSpaceDN/>
         <w:ind w:firstLineChars="200" w:firstLine="440"/>
         <w:rPr>
-          <w:rFonts w:hint="eastAsia"/>
           <w:b/>
           <w:sz w:val="22"/>
           <w:szCs w:val="20"/>
@@ -9554,7 +9614,7 @@
         <w:spacing w:before="30" w:after="0" w:line="270" w:lineRule="atLeast"/>
         <w:ind w:left="800" w:firstLine="800"/>
         <w:rPr>
-          <w:rFonts w:ascii="돋움" w:eastAsia="돋움" w:hAnsi="돋움" w:cs="굴림" w:hint="eastAsia"/>
+          <w:rFonts w:ascii="돋움" w:eastAsia="돋움" w:hAnsi="돋움" w:cs="굴림"/>
           <w:color w:val="8A837E"/>
           <w:kern w:val="0"/>
           <w:sz w:val="18"/>
@@ -9622,7 +9682,6 @@
         <w:autoSpaceDE/>
         <w:autoSpaceDN/>
         <w:rPr>
-          <w:rFonts w:hint="eastAsia"/>
           <w:szCs w:val="20"/>
         </w:rPr>
       </w:pPr>
@@ -9686,7 +9745,14 @@
         <w:rPr>
           <w:rFonts w:hint="eastAsia"/>
         </w:rPr>
-        <w:t xml:space="preserve"> 드라이버(stub driver)를 구현하였다. USB 입출력은 URB(USB Request Bloc)</w:t>
+        <w:t xml:space="preserve"> 드라이버(stub driver)를 구현하였다. USB 입출력은 URB(USB </w:t>
+      </w:r>
+      <w:bookmarkStart w:id="0" w:name="_GoBack"/>
+      <w:r>
+        <w:rPr>
+          <w:rFonts w:hint="eastAsia"/>
+        </w:rPr>
+        <w:t>Request Bloc)</w:t>
       </w:r>
       <w:r>
         <w:t>라고</w:t>
@@ -9723,7 +9789,21 @@
         <w:rPr>
           <w:rFonts w:hint="eastAsia"/>
         </w:rPr>
-        <w:t xml:space="preserve"> 담겨 송수신되게 된다. 리눅스는 </w:t>
+        <w:t xml:space="preserve"> 담겨 송수신되게 된다. </w:t>
+      </w:r>
+      <w:proofErr w:type="spellStart"/>
+      <w:r>
+        <w:rPr>
+          <w:rFonts w:hint="eastAsia"/>
+        </w:rPr>
+        <w:t>리눅스는</w:t>
+      </w:r>
+      <w:proofErr w:type="spellEnd"/>
+      <w:r>
+        <w:rPr>
+          <w:rFonts w:hint="eastAsia"/>
+        </w:rPr>
+        <w:t xml:space="preserve"> </w:t>
       </w:r>
       <w:proofErr w:type="spellStart"/>
       <w:r>
@@ -9779,7 +9859,14 @@
         <w:rPr>
           <w:rFonts w:hint="eastAsia"/>
         </w:rPr>
-        <w:t>스텁</w:t>
+        <w:t>스</w:t>
+      </w:r>
+      <w:bookmarkEnd w:id="0"/>
+      <w:r>
+        <w:rPr>
+          <w:rFonts w:hint="eastAsia"/>
+        </w:rPr>
+        <w:t>텁</w:t>
       </w:r>
       <w:proofErr w:type="spellEnd"/>
       <w:r>
@@ -10637,7 +10724,7 @@
           </mc:Choice>
           <mc:Fallback>
             <w:pict>
-              <v:group id="그룹 2" o:spid="_x0000_s1026" style="width:416.95pt;height:267.35pt;mso-position-horizontal-relative:char;mso-position-vertical-relative:line" coordsize="76944,51125" o:gfxdata="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">
+              <v:group id="그룹 2" o:spid="_x0000_s1026" style="width:416.95pt;height:267.35pt;mso-position-horizontal-relative:char;mso-position-vertical-relative:line" coordsize="76944,51125" o:gfxdata="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">
                 <v:roundrect id="모서리가 둥근 직사각형 15" o:spid="_x0000_s1027" style="position:absolute;width:76328;height:51125;visibility:visible;mso-wrap-style:square;v-text-anchor:middle" arcsize="10923f" o:gfxdata="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" fillcolor="white [3201]" strokecolor="#4f81bd [3204]" strokeweight="2pt">
                   <v:textbox>
                     <w:txbxContent>
@@ -11217,9 +11304,6 @@
     <w:p>
       <w:pPr>
         <w:ind w:leftChars="200" w:left="400"/>
-        <w:rPr>
-          <w:rFonts w:hint="eastAsia"/>
-        </w:rPr>
       </w:pPr>
     </w:p>
     <w:p>
@@ -11388,7 +11472,6 @@
         <w:spacing w:line="360" w:lineRule="auto"/>
         <w:jc w:val="left"/>
         <w:rPr>
-          <w:rFonts w:hint="eastAsia"/>
           <w:b/>
           <w:sz w:val="26"/>
           <w:szCs w:val="26"/>
@@ -11402,7 +11485,6 @@
         <w:autoSpaceDE/>
         <w:autoSpaceDN/>
         <w:rPr>
-          <w:rFonts w:hint="eastAsia"/>
           <w:b/>
           <w:sz w:val="26"/>
           <w:szCs w:val="26"/>
@@ -13328,7 +13410,7 @@
           </mc:Choice>
           <mc:Fallback>
             <w:pict>
-              <v:group id="그룹 1" o:spid="_x0000_s1045" style="position:absolute;margin-left:10pt;margin-top:5.5pt;width:462.05pt;height:344.95pt;z-index:251659264;mso-position-horizontal-relative:text;mso-position-vertical-relative:text;mso-width-relative:margin;mso-height-relative:margin" coordsize="88943,43297" o:gfxdata="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">
+              <v:group id="그룹 1" o:spid="_x0000_s1045" style="position:absolute;margin-left:10pt;margin-top:5.5pt;width:462.05pt;height:344.95pt;z-index:251659264;mso-position-horizontal-relative:text;mso-position-vertical-relative:text;mso-width-relative:margin;mso-height-relative:margin" coordsize="88943,43297" o:gfxdata="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">
                 <v:line id="직선 연결선 110" o:spid="_x0000_s1046" style="position:absolute;visibility:visible;mso-wrap-style:square" from="37806,905" to="37806,43297" o:connectortype="straight" o:gfxdata="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" strokecolor="black [3213]" strokeweight="1pt">
                   <v:stroke dashstyle="3 1"/>
                 </v:line>
@@ -14367,11 +14449,2642 @@
       </w:pPr>
       <w:r>
         <w:rPr>
+          <w:noProof/>
+          <w:szCs w:val="20"/>
+        </w:rPr>
+        <w:lastRenderedPageBreak/>
+        <mc:AlternateContent>
+          <mc:Choice Requires="wpg">
+            <w:drawing>
+              <wp:anchor distT="0" distB="0" distL="114300" distR="114300" simplePos="0" relativeHeight="251661312" behindDoc="0" locked="0" layoutInCell="1" allowOverlap="1" wp14:anchorId="231EBAEC" wp14:editId="6CF5B8DD">
+                <wp:simplePos x="153035" y="153035"/>
+                <wp:positionH relativeFrom="margin">
+                  <wp:align>center</wp:align>
+                </wp:positionH>
+                <wp:positionV relativeFrom="margin">
+                  <wp:align>top</wp:align>
+                </wp:positionV>
+                <wp:extent cx="6049010" cy="4959350"/>
+                <wp:effectExtent l="0" t="0" r="27940" b="31750"/>
+                <wp:wrapSquare wrapText="bothSides"/>
+                <wp:docPr id="39" name="그룹 1"/>
+                <wp:cNvGraphicFramePr/>
+                <a:graphic xmlns:a="http://schemas.openxmlformats.org/drawingml/2006/main">
+                  <a:graphicData uri="http://schemas.microsoft.com/office/word/2010/wordprocessingGroup">
+                    <wpg:wgp>
+                      <wpg:cNvGrpSpPr/>
+                      <wpg:grpSpPr>
+                        <a:xfrm>
+                          <a:off x="0" y="0"/>
+                          <a:ext cx="6049467" cy="4959350"/>
+                          <a:chOff x="0" y="0"/>
+                          <a:chExt cx="7344816" cy="4959494"/>
+                        </a:xfrm>
+                      </wpg:grpSpPr>
+                      <wps:wsp>
+                        <wps:cNvPr id="40" name="직선 연결선 40"/>
+                        <wps:cNvCnPr/>
+                        <wps:spPr>
+                          <a:xfrm>
+                            <a:off x="0" y="1376536"/>
+                            <a:ext cx="7344816" cy="0"/>
+                          </a:xfrm>
+                          <a:prstGeom prst="line">
+                            <a:avLst/>
+                          </a:prstGeom>
+                          <a:ln w="25400"/>
+                        </wps:spPr>
+                        <wps:style>
+                          <a:lnRef idx="1">
+                            <a:schemeClr val="accent1"/>
+                          </a:lnRef>
+                          <a:fillRef idx="0">
+                            <a:schemeClr val="accent1"/>
+                          </a:fillRef>
+                          <a:effectRef idx="0">
+                            <a:schemeClr val="accent1"/>
+                          </a:effectRef>
+                          <a:fontRef idx="minor">
+                            <a:schemeClr val="tx1"/>
+                          </a:fontRef>
+                        </wps:style>
+                        <wps:bodyPr/>
+                      </wps:wsp>
+                      <wps:wsp>
+                        <wps:cNvPr id="41" name="직선 연결선 41"/>
+                        <wps:cNvCnPr/>
+                        <wps:spPr>
+                          <a:xfrm>
+                            <a:off x="0" y="3392760"/>
+                            <a:ext cx="7344816" cy="0"/>
+                          </a:xfrm>
+                          <a:prstGeom prst="line">
+                            <a:avLst/>
+                          </a:prstGeom>
+                          <a:ln w="25400"/>
+                        </wps:spPr>
+                        <wps:style>
+                          <a:lnRef idx="1">
+                            <a:schemeClr val="accent1"/>
+                          </a:lnRef>
+                          <a:fillRef idx="0">
+                            <a:schemeClr val="accent1"/>
+                          </a:fillRef>
+                          <a:effectRef idx="0">
+                            <a:schemeClr val="accent1"/>
+                          </a:effectRef>
+                          <a:fontRef idx="minor">
+                            <a:schemeClr val="tx1"/>
+                          </a:fontRef>
+                        </wps:style>
+                        <wps:bodyPr/>
+                      </wps:wsp>
+                      <wpg:grpSp>
+                        <wpg:cNvPr id="42" name="그룹 42"/>
+                        <wpg:cNvGrpSpPr/>
+                        <wpg:grpSpPr>
+                          <a:xfrm>
+                            <a:off x="1014328" y="1539240"/>
+                            <a:ext cx="1431776" cy="1703040"/>
+                            <a:chOff x="1014328" y="1539240"/>
+                            <a:chExt cx="1431776" cy="1703040"/>
+                          </a:xfrm>
+                        </wpg:grpSpPr>
+                        <wps:wsp>
+                          <wps:cNvPr id="43" name="직사각형 43"/>
+                          <wps:cNvSpPr/>
+                          <wps:spPr>
+                            <a:xfrm>
+                              <a:off x="1014328" y="1539240"/>
+                              <a:ext cx="1431776" cy="567680"/>
+                            </a:xfrm>
+                            <a:prstGeom prst="rect">
+                              <a:avLst/>
+                            </a:prstGeom>
+                            <a:noFill/>
+                            <a:ln w="25400">
+                              <a:solidFill>
+                                <a:schemeClr val="tx1"/>
+                              </a:solidFill>
+                            </a:ln>
+                          </wps:spPr>
+                          <wps:style>
+                            <a:lnRef idx="2">
+                              <a:schemeClr val="accent1"/>
+                            </a:lnRef>
+                            <a:fillRef idx="1001">
+                              <a:schemeClr val="lt1"/>
+                            </a:fillRef>
+                            <a:effectRef idx="0">
+                              <a:schemeClr val="accent1"/>
+                            </a:effectRef>
+                            <a:fontRef idx="minor">
+                              <a:schemeClr val="dk1"/>
+                            </a:fontRef>
+                          </wps:style>
+                          <wps:txbx>
+                            <w:txbxContent>
+                              <w:p>
+                                <w:pPr>
+                                  <w:rPr>
+                                    <w:szCs w:val="20"/>
+                                  </w:rPr>
+                                </w:pPr>
+                              </w:p>
+                            </w:txbxContent>
+                          </wps:txbx>
+                          <wps:bodyPr rtlCol="0" anchor="ctr"/>
+                        </wps:wsp>
+                        <wps:wsp>
+                          <wps:cNvPr id="44" name="직사각형 44"/>
+                          <wps:cNvSpPr/>
+                          <wps:spPr>
+                            <a:xfrm>
+                              <a:off x="1014328" y="2106920"/>
+                              <a:ext cx="1431776" cy="567680"/>
+                            </a:xfrm>
+                            <a:prstGeom prst="rect">
+                              <a:avLst/>
+                            </a:prstGeom>
+                            <a:noFill/>
+                            <a:ln w="25400">
+                              <a:solidFill>
+                                <a:schemeClr val="tx1"/>
+                              </a:solidFill>
+                            </a:ln>
+                          </wps:spPr>
+                          <wps:style>
+                            <a:lnRef idx="2">
+                              <a:schemeClr val="accent1"/>
+                            </a:lnRef>
+                            <a:fillRef idx="1001">
+                              <a:schemeClr val="lt1"/>
+                            </a:fillRef>
+                            <a:effectRef idx="0">
+                              <a:schemeClr val="accent1"/>
+                            </a:effectRef>
+                            <a:fontRef idx="minor">
+                              <a:schemeClr val="dk1"/>
+                            </a:fontRef>
+                          </wps:style>
+                          <wps:txbx>
+                            <w:txbxContent>
+                              <w:p>
+                                <w:pPr>
+                                  <w:rPr>
+                                    <w:szCs w:val="20"/>
+                                  </w:rPr>
+                                </w:pPr>
+                              </w:p>
+                            </w:txbxContent>
+                          </wps:txbx>
+                          <wps:bodyPr rtlCol="0" anchor="ctr"/>
+                        </wps:wsp>
+                        <wps:wsp>
+                          <wps:cNvPr id="45" name="직사각형 45"/>
+                          <wps:cNvSpPr/>
+                          <wps:spPr>
+                            <a:xfrm>
+                              <a:off x="1014328" y="2674600"/>
+                              <a:ext cx="1431776" cy="567680"/>
+                            </a:xfrm>
+                            <a:prstGeom prst="rect">
+                              <a:avLst/>
+                            </a:prstGeom>
+                            <a:noFill/>
+                            <a:ln w="25400">
+                              <a:solidFill>
+                                <a:schemeClr val="tx1"/>
+                              </a:solidFill>
+                            </a:ln>
+                          </wps:spPr>
+                          <wps:style>
+                            <a:lnRef idx="2">
+                              <a:schemeClr val="accent1"/>
+                            </a:lnRef>
+                            <a:fillRef idx="1001">
+                              <a:schemeClr val="lt1"/>
+                            </a:fillRef>
+                            <a:effectRef idx="0">
+                              <a:schemeClr val="accent1"/>
+                            </a:effectRef>
+                            <a:fontRef idx="minor">
+                              <a:schemeClr val="dk1"/>
+                            </a:fontRef>
+                          </wps:style>
+                          <wps:txbx>
+                            <w:txbxContent>
+                              <w:p>
+                                <w:pPr>
+                                  <w:rPr>
+                                    <w:szCs w:val="20"/>
+                                  </w:rPr>
+                                </w:pPr>
+                              </w:p>
+                            </w:txbxContent>
+                          </wps:txbx>
+                          <wps:bodyPr rtlCol="0" anchor="ctr"/>
+                        </wps:wsp>
+                      </wpg:grpSp>
+                      <wpg:grpSp>
+                        <wpg:cNvPr id="46" name="그룹 46"/>
+                        <wpg:cNvGrpSpPr/>
+                        <wpg:grpSpPr>
+                          <a:xfrm>
+                            <a:off x="4773240" y="1552374"/>
+                            <a:ext cx="1431776" cy="1703040"/>
+                            <a:chOff x="4773240" y="1552374"/>
+                            <a:chExt cx="1431776" cy="1703040"/>
+                          </a:xfrm>
+                        </wpg:grpSpPr>
+                        <wps:wsp>
+                          <wps:cNvPr id="47" name="직사각형 47"/>
+                          <wps:cNvSpPr/>
+                          <wps:spPr>
+                            <a:xfrm>
+                              <a:off x="4773240" y="2120054"/>
+                              <a:ext cx="1431776" cy="567680"/>
+                            </a:xfrm>
+                            <a:prstGeom prst="rect">
+                              <a:avLst/>
+                            </a:prstGeom>
+                            <a:noFill/>
+                            <a:ln w="25400">
+                              <a:solidFill>
+                                <a:schemeClr val="tx1"/>
+                              </a:solidFill>
+                            </a:ln>
+                          </wps:spPr>
+                          <wps:style>
+                            <a:lnRef idx="2">
+                              <a:schemeClr val="accent1"/>
+                            </a:lnRef>
+                            <a:fillRef idx="1001">
+                              <a:schemeClr val="lt1"/>
+                            </a:fillRef>
+                            <a:effectRef idx="0">
+                              <a:schemeClr val="accent1"/>
+                            </a:effectRef>
+                            <a:fontRef idx="minor">
+                              <a:schemeClr val="dk1"/>
+                            </a:fontRef>
+                          </wps:style>
+                          <wps:txbx>
+                            <w:txbxContent>
+                              <w:p>
+                                <w:pPr>
+                                  <w:rPr>
+                                    <w:szCs w:val="20"/>
+                                  </w:rPr>
+                                </w:pPr>
+                              </w:p>
+                            </w:txbxContent>
+                          </wps:txbx>
+                          <wps:bodyPr rtlCol="0" anchor="ctr"/>
+                        </wps:wsp>
+                        <wps:wsp>
+                          <wps:cNvPr id="48" name="직사각형 48"/>
+                          <wps:cNvSpPr/>
+                          <wps:spPr>
+                            <a:xfrm>
+                              <a:off x="4773240" y="2687734"/>
+                              <a:ext cx="1431776" cy="567680"/>
+                            </a:xfrm>
+                            <a:prstGeom prst="rect">
+                              <a:avLst/>
+                            </a:prstGeom>
+                            <a:noFill/>
+                            <a:ln w="25400">
+                              <a:solidFill>
+                                <a:schemeClr val="tx1"/>
+                              </a:solidFill>
+                            </a:ln>
+                          </wps:spPr>
+                          <wps:style>
+                            <a:lnRef idx="2">
+                              <a:schemeClr val="accent1"/>
+                            </a:lnRef>
+                            <a:fillRef idx="1001">
+                              <a:schemeClr val="lt1"/>
+                            </a:fillRef>
+                            <a:effectRef idx="0">
+                              <a:schemeClr val="accent1"/>
+                            </a:effectRef>
+                            <a:fontRef idx="minor">
+                              <a:schemeClr val="dk1"/>
+                            </a:fontRef>
+                          </wps:style>
+                          <wps:txbx>
+                            <w:txbxContent>
+                              <w:p>
+                                <w:pPr>
+                                  <w:rPr>
+                                    <w:szCs w:val="20"/>
+                                  </w:rPr>
+                                </w:pPr>
+                              </w:p>
+                            </w:txbxContent>
+                          </wps:txbx>
+                          <wps:bodyPr rtlCol="0" anchor="ctr"/>
+                        </wps:wsp>
+                        <wps:wsp>
+                          <wps:cNvPr id="49" name="직사각형 49"/>
+                          <wps:cNvSpPr/>
+                          <wps:spPr>
+                            <a:xfrm>
+                              <a:off x="4773240" y="1552374"/>
+                              <a:ext cx="1431776" cy="567680"/>
+                            </a:xfrm>
+                            <a:prstGeom prst="rect">
+                              <a:avLst/>
+                            </a:prstGeom>
+                            <a:noFill/>
+                            <a:ln w="25400">
+                              <a:solidFill>
+                                <a:schemeClr val="tx1"/>
+                              </a:solidFill>
+                            </a:ln>
+                          </wps:spPr>
+                          <wps:style>
+                            <a:lnRef idx="2">
+                              <a:schemeClr val="accent1"/>
+                            </a:lnRef>
+                            <a:fillRef idx="1001">
+                              <a:schemeClr val="lt1"/>
+                            </a:fillRef>
+                            <a:effectRef idx="0">
+                              <a:schemeClr val="accent1"/>
+                            </a:effectRef>
+                            <a:fontRef idx="minor">
+                              <a:schemeClr val="dk1"/>
+                            </a:fontRef>
+                          </wps:style>
+                          <wps:txbx>
+                            <w:txbxContent>
+                              <w:p>
+                                <w:pPr>
+                                  <w:rPr>
+                                    <w:szCs w:val="20"/>
+                                  </w:rPr>
+                                </w:pPr>
+                              </w:p>
+                            </w:txbxContent>
+                          </wps:txbx>
+                          <wps:bodyPr rtlCol="0" anchor="ctr"/>
+                        </wps:wsp>
+                      </wpg:grpSp>
+                      <wps:wsp>
+                        <wps:cNvPr id="50" name="모서리가 둥근 직사각형 50"/>
+                        <wps:cNvSpPr/>
+                        <wps:spPr>
+                          <a:xfrm>
+                            <a:off x="1014328" y="432048"/>
+                            <a:ext cx="1444208" cy="679894"/>
+                          </a:xfrm>
+                          <a:prstGeom prst="roundRect">
+                            <a:avLst/>
+                          </a:prstGeom>
+                          <a:noFill/>
+                          <a:ln w="25400">
+                            <a:solidFill>
+                              <a:schemeClr val="tx1"/>
+                            </a:solidFill>
+                          </a:ln>
+                        </wps:spPr>
+                        <wps:style>
+                          <a:lnRef idx="2">
+                            <a:schemeClr val="accent1">
+                              <a:shade val="50000"/>
+                            </a:schemeClr>
+                          </a:lnRef>
+                          <a:fillRef idx="1">
+                            <a:schemeClr val="accent1"/>
+                          </a:fillRef>
+                          <a:effectRef idx="0">
+                            <a:schemeClr val="accent1"/>
+                          </a:effectRef>
+                          <a:fontRef idx="minor">
+                            <a:schemeClr val="lt1"/>
+                          </a:fontRef>
+                        </wps:style>
+                        <wps:txbx>
+                          <w:txbxContent>
+                            <w:p>
+                              <w:pPr>
+                                <w:rPr>
+                                  <w:szCs w:val="20"/>
+                                </w:rPr>
+                              </w:pPr>
+                            </w:p>
+                          </w:txbxContent>
+                        </wps:txbx>
+                        <wps:bodyPr rtlCol="0" anchor="ctr"/>
+                      </wps:wsp>
+                      <wps:wsp>
+                        <wps:cNvPr id="51" name="모서리가 둥근 직사각형 51"/>
+                        <wps:cNvSpPr/>
+                        <wps:spPr>
+                          <a:xfrm>
+                            <a:off x="4766528" y="432048"/>
+                            <a:ext cx="1444208" cy="679894"/>
+                          </a:xfrm>
+                          <a:prstGeom prst="roundRect">
+                            <a:avLst/>
+                          </a:prstGeom>
+                          <a:noFill/>
+                          <a:ln w="25400">
+                            <a:solidFill>
+                              <a:schemeClr val="tx1"/>
+                            </a:solidFill>
+                          </a:ln>
+                        </wps:spPr>
+                        <wps:style>
+                          <a:lnRef idx="2">
+                            <a:schemeClr val="accent1">
+                              <a:shade val="50000"/>
+                            </a:schemeClr>
+                          </a:lnRef>
+                          <a:fillRef idx="1">
+                            <a:schemeClr val="accent1"/>
+                          </a:fillRef>
+                          <a:effectRef idx="0">
+                            <a:schemeClr val="accent1"/>
+                          </a:effectRef>
+                          <a:fontRef idx="minor">
+                            <a:schemeClr val="lt1"/>
+                          </a:fontRef>
+                        </wps:style>
+                        <wps:txbx>
+                          <w:txbxContent>
+                            <w:p>
+                              <w:pPr>
+                                <w:rPr>
+                                  <w:szCs w:val="20"/>
+                                </w:rPr>
+                              </w:pPr>
+                            </w:p>
+                          </w:txbxContent>
+                        </wps:txbx>
+                        <wps:bodyPr rtlCol="0" anchor="ctr"/>
+                      </wps:wsp>
+                      <wps:wsp>
+                        <wps:cNvPr id="52" name="모서리가 둥근 직사각형 52"/>
+                        <wps:cNvSpPr/>
+                        <wps:spPr>
+                          <a:xfrm>
+                            <a:off x="4766528" y="3510158"/>
+                            <a:ext cx="1444208" cy="679894"/>
+                          </a:xfrm>
+                          <a:prstGeom prst="roundRect">
+                            <a:avLst/>
+                          </a:prstGeom>
+                          <a:noFill/>
+                          <a:ln w="25400">
+                            <a:solidFill>
+                              <a:schemeClr val="tx1"/>
+                            </a:solidFill>
+                          </a:ln>
+                        </wps:spPr>
+                        <wps:style>
+                          <a:lnRef idx="2">
+                            <a:schemeClr val="accent1">
+                              <a:shade val="50000"/>
+                            </a:schemeClr>
+                          </a:lnRef>
+                          <a:fillRef idx="1">
+                            <a:schemeClr val="accent1"/>
+                          </a:fillRef>
+                          <a:effectRef idx="0">
+                            <a:schemeClr val="accent1"/>
+                          </a:effectRef>
+                          <a:fontRef idx="minor">
+                            <a:schemeClr val="lt1"/>
+                          </a:fontRef>
+                        </wps:style>
+                        <wps:txbx>
+                          <w:txbxContent>
+                            <w:p>
+                              <w:pPr>
+                                <w:rPr>
+                                  <w:szCs w:val="20"/>
+                                </w:rPr>
+                              </w:pPr>
+                            </w:p>
+                          </w:txbxContent>
+                        </wps:txbx>
+                        <wps:bodyPr rtlCol="0" anchor="ctr"/>
+                      </wps:wsp>
+                      <wps:wsp>
+                        <wps:cNvPr id="60" name="모서리가 둥근 직사각형 60"/>
+                        <wps:cNvSpPr/>
+                        <wps:spPr>
+                          <a:xfrm>
+                            <a:off x="4767520" y="4320480"/>
+                            <a:ext cx="1444208" cy="543294"/>
+                          </a:xfrm>
+                          <a:prstGeom prst="roundRect">
+                            <a:avLst/>
+                          </a:prstGeom>
+                          <a:noFill/>
+                          <a:ln w="25400">
+                            <a:solidFill>
+                              <a:schemeClr val="tx1"/>
+                            </a:solidFill>
+                          </a:ln>
+                        </wps:spPr>
+                        <wps:style>
+                          <a:lnRef idx="2">
+                            <a:schemeClr val="accent1">
+                              <a:shade val="50000"/>
+                            </a:schemeClr>
+                          </a:lnRef>
+                          <a:fillRef idx="1">
+                            <a:schemeClr val="accent1"/>
+                          </a:fillRef>
+                          <a:effectRef idx="0">
+                            <a:schemeClr val="accent1"/>
+                          </a:effectRef>
+                          <a:fontRef idx="minor">
+                            <a:schemeClr val="lt1"/>
+                          </a:fontRef>
+                        </wps:style>
+                        <wps:txbx>
+                          <w:txbxContent>
+                            <w:p>
+                              <w:pPr>
+                                <w:rPr>
+                                  <w:szCs w:val="20"/>
+                                </w:rPr>
+                              </w:pPr>
+                            </w:p>
+                          </w:txbxContent>
+                        </wps:txbx>
+                        <wps:bodyPr rtlCol="0" anchor="ctr"/>
+                      </wps:wsp>
+                      <wps:wsp>
+                        <wps:cNvPr id="61" name="직선 연결선 61"/>
+                        <wps:cNvCnPr/>
+                        <wps:spPr>
+                          <a:xfrm>
+                            <a:off x="5488632" y="4190052"/>
+                            <a:ext cx="992" cy="130428"/>
+                          </a:xfrm>
+                          <a:prstGeom prst="line">
+                            <a:avLst/>
+                          </a:prstGeom>
+                          <a:ln w="25400">
+                            <a:solidFill>
+                              <a:schemeClr val="tx1"/>
+                            </a:solidFill>
+                          </a:ln>
+                        </wps:spPr>
+                        <wps:style>
+                          <a:lnRef idx="1">
+                            <a:schemeClr val="accent1"/>
+                          </a:lnRef>
+                          <a:fillRef idx="0">
+                            <a:schemeClr val="accent1"/>
+                          </a:fillRef>
+                          <a:effectRef idx="0">
+                            <a:schemeClr val="accent1"/>
+                          </a:effectRef>
+                          <a:fontRef idx="minor">
+                            <a:schemeClr val="tx1"/>
+                          </a:fontRef>
+                        </wps:style>
+                        <wps:bodyPr/>
+                      </wps:wsp>
+                      <wps:wsp>
+                        <wps:cNvPr id="62" name="직선 연결선 62"/>
+                        <wps:cNvCnPr/>
+                        <wps:spPr>
+                          <a:xfrm flipH="1">
+                            <a:off x="5488632" y="3255414"/>
+                            <a:ext cx="496" cy="254744"/>
+                          </a:xfrm>
+                          <a:prstGeom prst="line">
+                            <a:avLst/>
+                          </a:prstGeom>
+                          <a:ln w="25400">
+                            <a:solidFill>
+                              <a:schemeClr val="tx1"/>
+                            </a:solidFill>
+                          </a:ln>
+                        </wps:spPr>
+                        <wps:style>
+                          <a:lnRef idx="1">
+                            <a:schemeClr val="accent1"/>
+                          </a:lnRef>
+                          <a:fillRef idx="0">
+                            <a:schemeClr val="accent1"/>
+                          </a:fillRef>
+                          <a:effectRef idx="0">
+                            <a:schemeClr val="accent1"/>
+                          </a:effectRef>
+                          <a:fontRef idx="minor">
+                            <a:schemeClr val="tx1"/>
+                          </a:fontRef>
+                        </wps:style>
+                        <wps:bodyPr/>
+                      </wps:wsp>
+                      <wps:wsp>
+                        <wps:cNvPr id="63" name="직선 화살표 연결선 63"/>
+                        <wps:cNvCnPr/>
+                        <wps:spPr>
+                          <a:xfrm>
+                            <a:off x="5488632" y="1111942"/>
+                            <a:ext cx="496" cy="440432"/>
+                          </a:xfrm>
+                          <a:prstGeom prst="straightConnector1">
+                            <a:avLst/>
+                          </a:prstGeom>
+                          <a:ln w="25400">
+                            <a:solidFill>
+                              <a:srgbClr val="0070C0"/>
+                            </a:solidFill>
+                            <a:headEnd type="arrow"/>
+                            <a:tailEnd type="arrow"/>
+                          </a:ln>
+                        </wps:spPr>
+                        <wps:style>
+                          <a:lnRef idx="1">
+                            <a:schemeClr val="accent1"/>
+                          </a:lnRef>
+                          <a:fillRef idx="0">
+                            <a:schemeClr val="accent1"/>
+                          </a:fillRef>
+                          <a:effectRef idx="0">
+                            <a:schemeClr val="accent1"/>
+                          </a:effectRef>
+                          <a:fontRef idx="minor">
+                            <a:schemeClr val="tx1"/>
+                          </a:fontRef>
+                        </wps:style>
+                        <wps:bodyPr/>
+                      </wps:wsp>
+                      <wps:wsp>
+                        <wps:cNvPr id="96" name="구부러진 연결선 96"/>
+                        <wps:cNvCnPr/>
+                        <wps:spPr>
+                          <a:xfrm rot="10800000" flipV="1">
+                            <a:off x="906785" y="785986"/>
+                            <a:ext cx="29319" cy="2172454"/>
+                          </a:xfrm>
+                          <a:prstGeom prst="curvedConnector3">
+                            <a:avLst>
+                              <a:gd name="adj1" fmla="val 3097510"/>
+                            </a:avLst>
+                          </a:prstGeom>
+                          <a:ln w="25400">
+                            <a:solidFill>
+                              <a:srgbClr val="0070C0"/>
+                            </a:solidFill>
+                            <a:headEnd type="arrow"/>
+                            <a:tailEnd type="arrow"/>
+                          </a:ln>
+                        </wps:spPr>
+                        <wps:style>
+                          <a:lnRef idx="1">
+                            <a:schemeClr val="accent1"/>
+                          </a:lnRef>
+                          <a:fillRef idx="0">
+                            <a:schemeClr val="accent1"/>
+                          </a:fillRef>
+                          <a:effectRef idx="0">
+                            <a:schemeClr val="accent1"/>
+                          </a:effectRef>
+                          <a:fontRef idx="minor">
+                            <a:schemeClr val="tx1"/>
+                          </a:fontRef>
+                        </wps:style>
+                        <wps:bodyPr/>
+                      </wps:wsp>
+                      <wps:wsp>
+                        <wps:cNvPr id="97" name="직선 화살표 연결선 97"/>
+                        <wps:cNvCnPr/>
+                        <wps:spPr>
+                          <a:xfrm flipH="1">
+                            <a:off x="2664296" y="764809"/>
+                            <a:ext cx="1862048" cy="0"/>
+                          </a:xfrm>
+                          <a:prstGeom prst="straightConnector1">
+                            <a:avLst/>
+                          </a:prstGeom>
+                          <a:ln w="25400">
+                            <a:solidFill>
+                              <a:srgbClr val="0070C0"/>
+                            </a:solidFill>
+                            <a:headEnd type="arrow"/>
+                            <a:tailEnd type="arrow"/>
+                          </a:ln>
+                        </wps:spPr>
+                        <wps:style>
+                          <a:lnRef idx="1">
+                            <a:schemeClr val="accent1"/>
+                          </a:lnRef>
+                          <a:fillRef idx="0">
+                            <a:schemeClr val="accent1"/>
+                          </a:fillRef>
+                          <a:effectRef idx="0">
+                            <a:schemeClr val="accent1"/>
+                          </a:effectRef>
+                          <a:fontRef idx="minor">
+                            <a:schemeClr val="tx1"/>
+                          </a:fontRef>
+                        </wps:style>
+                        <wps:bodyPr/>
+                      </wps:wsp>
+                      <wps:wsp>
+                        <wps:cNvPr id="98" name="직선 화살표 연결선 98"/>
+                        <wps:cNvCnPr/>
+                        <wps:spPr>
+                          <a:xfrm flipH="1">
+                            <a:off x="2736304" y="1836214"/>
+                            <a:ext cx="1872208" cy="1122226"/>
+                          </a:xfrm>
+                          <a:prstGeom prst="straightConnector1">
+                            <a:avLst/>
+                          </a:prstGeom>
+                          <a:ln w="25400">
+                            <a:solidFill>
+                              <a:srgbClr val="0070C0"/>
+                            </a:solidFill>
+                            <a:headEnd type="arrow"/>
+                            <a:tailEnd type="arrow"/>
+                          </a:ln>
+                        </wps:spPr>
+                        <wps:style>
+                          <a:lnRef idx="1">
+                            <a:schemeClr val="accent1"/>
+                          </a:lnRef>
+                          <a:fillRef idx="0">
+                            <a:schemeClr val="accent1"/>
+                          </a:fillRef>
+                          <a:effectRef idx="0">
+                            <a:schemeClr val="accent1"/>
+                          </a:effectRef>
+                          <a:fontRef idx="minor">
+                            <a:schemeClr val="tx1"/>
+                          </a:fontRef>
+                        </wps:style>
+                        <wps:bodyPr/>
+                      </wps:wsp>
+                      <wps:wsp>
+                        <wps:cNvPr id="99" name="TextBox 23"/>
+                        <wps:cNvSpPr txBox="1"/>
+                        <wps:spPr>
+                          <a:xfrm>
+                            <a:off x="914845" y="524361"/>
+                            <a:ext cx="1666332" cy="311159"/>
+                          </a:xfrm>
+                          <a:prstGeom prst="rect">
+                            <a:avLst/>
+                          </a:prstGeom>
+                          <a:noFill/>
+                        </wps:spPr>
+                        <wps:txbx>
+                          <w:txbxContent>
+                            <w:p>
+                              <w:pPr>
+                                <w:pStyle w:val="aa"/>
+                                <w:wordWrap w:val="0"/>
+                                <w:spacing w:before="0" w:beforeAutospacing="0" w:after="0" w:afterAutospacing="0"/>
+                                <w:jc w:val="center"/>
+                                <w:rPr>
+                                  <w:sz w:val="20"/>
+                                  <w:szCs w:val="20"/>
+                                </w:rPr>
+                              </w:pPr>
+                              <w:r>
+                                <w:rPr>
+                                  <w:rFonts w:asciiTheme="minorHAnsi" w:eastAsiaTheme="minorEastAsia" w:hAnsi="맑은 고딕" w:cstheme="minorBidi" w:hint="eastAsia"/>
+                                  <w:color w:val="000000" w:themeColor="text1"/>
+                                  <w:kern w:val="24"/>
+                                  <w:sz w:val="20"/>
+                                  <w:szCs w:val="20"/>
+                                </w:rPr>
+                                <w:t>Device Control Manager</w:t>
+                              </w:r>
+                            </w:p>
+                          </w:txbxContent>
+                        </wps:txbx>
+                        <wps:bodyPr wrap="square" rtlCol="0">
+                          <a:noAutofit/>
+                        </wps:bodyPr>
+                      </wps:wsp>
+                      <wps:wsp>
+                        <wps:cNvPr id="100" name="TextBox 24"/>
+                        <wps:cNvSpPr txBox="1"/>
+                        <wps:spPr>
+                          <a:xfrm>
+                            <a:off x="907415" y="1669143"/>
+                            <a:ext cx="1667602" cy="311159"/>
+                          </a:xfrm>
+                          <a:prstGeom prst="rect">
+                            <a:avLst/>
+                          </a:prstGeom>
+                          <a:noFill/>
+                        </wps:spPr>
+                        <wps:txbx>
+                          <w:txbxContent>
+                            <w:p>
+                              <w:pPr>
+                                <w:pStyle w:val="aa"/>
+                                <w:wordWrap w:val="0"/>
+                                <w:spacing w:before="0" w:beforeAutospacing="0" w:after="0" w:afterAutospacing="0"/>
+                                <w:jc w:val="center"/>
+                                <w:rPr>
+                                  <w:sz w:val="20"/>
+                                  <w:szCs w:val="20"/>
+                                </w:rPr>
+                              </w:pPr>
+                              <w:r>
+                                <w:rPr>
+                                  <w:rFonts w:asciiTheme="minorHAnsi" w:eastAsiaTheme="minorEastAsia" w:hAnsi="맑은 고딕" w:cstheme="minorBidi" w:hint="eastAsia"/>
+                                  <w:color w:val="000000" w:themeColor="text1"/>
+                                  <w:kern w:val="24"/>
+                                  <w:sz w:val="20"/>
+                                  <w:szCs w:val="20"/>
+                                </w:rPr>
+                                <w:t>USB PDDs</w:t>
+                              </w:r>
+                            </w:p>
+                          </w:txbxContent>
+                        </wps:txbx>
+                        <wps:bodyPr wrap="square" rtlCol="0">
+                          <a:noAutofit/>
+                        </wps:bodyPr>
+                      </wps:wsp>
+                      <wps:wsp>
+                        <wps:cNvPr id="101" name="TextBox 25"/>
+                        <wps:cNvSpPr txBox="1"/>
+                        <wps:spPr>
+                          <a:xfrm>
+                            <a:off x="896471" y="2236806"/>
+                            <a:ext cx="1666967" cy="311159"/>
+                          </a:xfrm>
+                          <a:prstGeom prst="rect">
+                            <a:avLst/>
+                          </a:prstGeom>
+                          <a:noFill/>
+                        </wps:spPr>
+                        <wps:txbx>
+                          <w:txbxContent>
+                            <w:p>
+                              <w:pPr>
+                                <w:pStyle w:val="aa"/>
+                                <w:wordWrap w:val="0"/>
+                                <w:spacing w:before="0" w:beforeAutospacing="0" w:after="0" w:afterAutospacing="0"/>
+                                <w:jc w:val="center"/>
+                                <w:rPr>
+                                  <w:sz w:val="20"/>
+                                  <w:szCs w:val="20"/>
+                                </w:rPr>
+                              </w:pPr>
+                              <w:r>
+                                <w:rPr>
+                                  <w:rFonts w:asciiTheme="minorHAnsi" w:eastAsiaTheme="minorEastAsia" w:hAnsi="맑은 고딕" w:cstheme="minorBidi" w:hint="eastAsia"/>
+                                  <w:color w:val="000000" w:themeColor="text1"/>
+                                  <w:kern w:val="24"/>
+                                  <w:sz w:val="20"/>
+                                  <w:szCs w:val="20"/>
+                                </w:rPr>
+                                <w:t>USB Core Driver</w:t>
+                              </w:r>
+                            </w:p>
+                          </w:txbxContent>
+                        </wps:txbx>
+                        <wps:bodyPr wrap="square" rtlCol="0">
+                          <a:noAutofit/>
+                        </wps:bodyPr>
+                      </wps:wsp>
+                      <wps:wsp>
+                        <wps:cNvPr id="102" name="TextBox 26"/>
+                        <wps:cNvSpPr txBox="1"/>
+                        <wps:spPr>
+                          <a:xfrm>
+                            <a:off x="885528" y="2804470"/>
+                            <a:ext cx="1666967" cy="311159"/>
+                          </a:xfrm>
+                          <a:prstGeom prst="rect">
+                            <a:avLst/>
+                          </a:prstGeom>
+                          <a:noFill/>
+                        </wps:spPr>
+                        <wps:txbx>
+                          <w:txbxContent>
+                            <w:p>
+                              <w:pPr>
+                                <w:pStyle w:val="aa"/>
+                                <w:wordWrap w:val="0"/>
+                                <w:spacing w:before="0" w:beforeAutospacing="0" w:after="0" w:afterAutospacing="0"/>
+                                <w:jc w:val="center"/>
+                                <w:rPr>
+                                  <w:sz w:val="20"/>
+                                  <w:szCs w:val="20"/>
+                                </w:rPr>
+                              </w:pPr>
+                              <w:r>
+                                <w:rPr>
+                                  <w:rFonts w:asciiTheme="minorHAnsi" w:eastAsiaTheme="minorEastAsia" w:hAnsi="맑은 고딕" w:cstheme="minorBidi" w:hint="eastAsia"/>
+                                  <w:color w:val="000000" w:themeColor="text1"/>
+                                  <w:kern w:val="24"/>
+                                  <w:sz w:val="20"/>
+                                  <w:szCs w:val="20"/>
+                                </w:rPr>
+                                <w:t>VHCI Driver</w:t>
+                              </w:r>
+                            </w:p>
+                          </w:txbxContent>
+                        </wps:txbx>
+                        <wps:bodyPr wrap="square" rtlCol="0">
+                          <a:noAutofit/>
+                        </wps:bodyPr>
+                      </wps:wsp>
+                      <wps:wsp>
+                        <wps:cNvPr id="103" name="TextBox 27"/>
+                        <wps:cNvSpPr txBox="1"/>
+                        <wps:spPr>
+                          <a:xfrm>
+                            <a:off x="4655672" y="514201"/>
+                            <a:ext cx="1666967" cy="530875"/>
+                          </a:xfrm>
+                          <a:prstGeom prst="rect">
+                            <a:avLst/>
+                          </a:prstGeom>
+                          <a:noFill/>
+                        </wps:spPr>
+                        <wps:txbx>
+                          <w:txbxContent>
+                            <w:p>
+                              <w:pPr>
+                                <w:pStyle w:val="aa"/>
+                                <w:wordWrap w:val="0"/>
+                                <w:spacing w:before="0" w:beforeAutospacing="0" w:after="0" w:afterAutospacing="0"/>
+                                <w:jc w:val="center"/>
+                                <w:rPr>
+                                  <w:sz w:val="20"/>
+                                  <w:szCs w:val="20"/>
+                                </w:rPr>
+                              </w:pPr>
+                              <w:r>
+                                <w:rPr>
+                                  <w:rFonts w:asciiTheme="minorHAnsi" w:eastAsiaTheme="minorEastAsia" w:hAnsi="맑은 고딕" w:cstheme="minorBidi" w:hint="eastAsia"/>
+                                  <w:color w:val="000000" w:themeColor="text1"/>
+                                  <w:kern w:val="24"/>
+                                  <w:sz w:val="20"/>
+                                  <w:szCs w:val="20"/>
+                                </w:rPr>
+                                <w:t>Device Control</w:t>
+                              </w:r>
+                            </w:p>
+                            <w:p>
+                              <w:pPr>
+                                <w:pStyle w:val="aa"/>
+                                <w:wordWrap w:val="0"/>
+                                <w:spacing w:before="0" w:beforeAutospacing="0" w:after="0" w:afterAutospacing="0"/>
+                                <w:jc w:val="center"/>
+                                <w:rPr>
+                                  <w:sz w:val="20"/>
+                                  <w:szCs w:val="20"/>
+                                </w:rPr>
+                              </w:pPr>
+                              <w:r>
+                                <w:rPr>
+                                  <w:rFonts w:asciiTheme="minorHAnsi" w:eastAsiaTheme="minorEastAsia" w:hAnsi="맑은 고딕" w:cstheme="minorBidi" w:hint="eastAsia"/>
+                                  <w:color w:val="000000" w:themeColor="text1"/>
+                                  <w:kern w:val="24"/>
+                                  <w:sz w:val="20"/>
+                                  <w:szCs w:val="20"/>
+                                </w:rPr>
+                                <w:t>Manager</w:t>
+                              </w:r>
+                            </w:p>
+                          </w:txbxContent>
+                        </wps:txbx>
+                        <wps:bodyPr wrap="square" rtlCol="0">
+                          <a:noAutofit/>
+                        </wps:bodyPr>
+                      </wps:wsp>
+                      <wps:wsp>
+                        <wps:cNvPr id="104" name="TextBox 28"/>
+                        <wps:cNvSpPr txBox="1"/>
+                        <wps:spPr>
+                          <a:xfrm>
+                            <a:off x="4670583" y="1682276"/>
+                            <a:ext cx="1667602" cy="311159"/>
+                          </a:xfrm>
+                          <a:prstGeom prst="rect">
+                            <a:avLst/>
+                          </a:prstGeom>
+                          <a:noFill/>
+                        </wps:spPr>
+                        <wps:txbx>
+                          <w:txbxContent>
+                            <w:p>
+                              <w:pPr>
+                                <w:pStyle w:val="aa"/>
+                                <w:wordWrap w:val="0"/>
+                                <w:spacing w:before="0" w:beforeAutospacing="0" w:after="0" w:afterAutospacing="0"/>
+                                <w:jc w:val="center"/>
+                                <w:rPr>
+                                  <w:sz w:val="20"/>
+                                  <w:szCs w:val="20"/>
+                                </w:rPr>
+                              </w:pPr>
+                              <w:r>
+                                <w:rPr>
+                                  <w:rFonts w:asciiTheme="minorHAnsi" w:eastAsiaTheme="minorEastAsia" w:hAnsi="맑은 고딕" w:cstheme="minorBidi" w:hint="eastAsia"/>
+                                  <w:color w:val="000000" w:themeColor="text1"/>
+                                  <w:kern w:val="24"/>
+                                  <w:sz w:val="20"/>
+                                  <w:szCs w:val="20"/>
+                                </w:rPr>
+                                <w:t>Stub Driver</w:t>
+                              </w:r>
+                            </w:p>
+                          </w:txbxContent>
+                        </wps:txbx>
+                        <wps:bodyPr wrap="square" rtlCol="0">
+                          <a:noAutofit/>
+                        </wps:bodyPr>
+                      </wps:wsp>
+                      <wps:wsp>
+                        <wps:cNvPr id="105" name="TextBox 29"/>
+                        <wps:cNvSpPr txBox="1"/>
+                        <wps:spPr>
+                          <a:xfrm>
+                            <a:off x="4685494" y="2850351"/>
+                            <a:ext cx="1666967" cy="311159"/>
+                          </a:xfrm>
+                          <a:prstGeom prst="rect">
+                            <a:avLst/>
+                          </a:prstGeom>
+                          <a:noFill/>
+                        </wps:spPr>
+                        <wps:txbx>
+                          <w:txbxContent>
+                            <w:p>
+                              <w:pPr>
+                                <w:pStyle w:val="aa"/>
+                                <w:wordWrap w:val="0"/>
+                                <w:spacing w:before="0" w:beforeAutospacing="0" w:after="0" w:afterAutospacing="0"/>
+                                <w:jc w:val="center"/>
+                                <w:rPr>
+                                  <w:sz w:val="20"/>
+                                  <w:szCs w:val="20"/>
+                                </w:rPr>
+                              </w:pPr>
+                              <w:r>
+                                <w:rPr>
+                                  <w:rFonts w:asciiTheme="minorHAnsi" w:eastAsiaTheme="minorEastAsia" w:hAnsi="맑은 고딕" w:cstheme="minorBidi" w:hint="eastAsia"/>
+                                  <w:color w:val="000000" w:themeColor="text1"/>
+                                  <w:kern w:val="24"/>
+                                  <w:sz w:val="20"/>
+                                  <w:szCs w:val="20"/>
+                                </w:rPr>
+                                <w:t>USB HCD</w:t>
+                              </w:r>
+                            </w:p>
+                          </w:txbxContent>
+                        </wps:txbx>
+                        <wps:bodyPr wrap="square" rtlCol="0">
+                          <a:noAutofit/>
+                        </wps:bodyPr>
+                      </wps:wsp>
+                      <wps:wsp>
+                        <wps:cNvPr id="106" name="TextBox 30"/>
+                        <wps:cNvSpPr txBox="1"/>
+                        <wps:spPr>
+                          <a:xfrm>
+                            <a:off x="4654680" y="2249940"/>
+                            <a:ext cx="1667602" cy="311159"/>
+                          </a:xfrm>
+                          <a:prstGeom prst="rect">
+                            <a:avLst/>
+                          </a:prstGeom>
+                          <a:noFill/>
+                        </wps:spPr>
+                        <wps:txbx>
+                          <w:txbxContent>
+                            <w:p>
+                              <w:pPr>
+                                <w:pStyle w:val="aa"/>
+                                <w:wordWrap w:val="0"/>
+                                <w:spacing w:before="0" w:beforeAutospacing="0" w:after="0" w:afterAutospacing="0"/>
+                                <w:jc w:val="center"/>
+                                <w:rPr>
+                                  <w:sz w:val="20"/>
+                                  <w:szCs w:val="20"/>
+                                </w:rPr>
+                              </w:pPr>
+                              <w:r>
+                                <w:rPr>
+                                  <w:rFonts w:asciiTheme="minorHAnsi" w:eastAsiaTheme="minorEastAsia" w:hAnsi="맑은 고딕" w:cstheme="minorBidi" w:hint="eastAsia"/>
+                                  <w:color w:val="000000" w:themeColor="text1"/>
+                                  <w:kern w:val="24"/>
+                                  <w:sz w:val="20"/>
+                                  <w:szCs w:val="20"/>
+                                </w:rPr>
+                                <w:t>USB Core Driver</w:t>
+                              </w:r>
+                            </w:p>
+                          </w:txbxContent>
+                        </wps:txbx>
+                        <wps:bodyPr wrap="square" rtlCol="0">
+                          <a:noAutofit/>
+                        </wps:bodyPr>
+                      </wps:wsp>
+                      <wps:wsp>
+                        <wps:cNvPr id="107" name="TextBox 31"/>
+                        <wps:cNvSpPr txBox="1"/>
+                        <wps:spPr>
+                          <a:xfrm>
+                            <a:off x="4680261" y="3588391"/>
+                            <a:ext cx="1667602" cy="530875"/>
+                          </a:xfrm>
+                          <a:prstGeom prst="rect">
+                            <a:avLst/>
+                          </a:prstGeom>
+                          <a:noFill/>
+                        </wps:spPr>
+                        <wps:txbx>
+                          <w:txbxContent>
+                            <w:p>
+                              <w:pPr>
+                                <w:pStyle w:val="aa"/>
+                                <w:wordWrap w:val="0"/>
+                                <w:spacing w:before="0" w:beforeAutospacing="0" w:after="0" w:afterAutospacing="0"/>
+                                <w:jc w:val="center"/>
+                                <w:rPr>
+                                  <w:sz w:val="20"/>
+                                  <w:szCs w:val="20"/>
+                                </w:rPr>
+                              </w:pPr>
+                              <w:r>
+                                <w:rPr>
+                                  <w:rFonts w:asciiTheme="minorHAnsi" w:eastAsiaTheme="minorEastAsia" w:hAnsi="맑은 고딕" w:cstheme="minorBidi" w:hint="eastAsia"/>
+                                  <w:color w:val="000000" w:themeColor="text1"/>
+                                  <w:kern w:val="24"/>
+                                  <w:sz w:val="20"/>
+                                  <w:szCs w:val="20"/>
+                                </w:rPr>
+                                <w:t>USB Host</w:t>
+                              </w:r>
+                            </w:p>
+                            <w:p>
+                              <w:pPr>
+                                <w:pStyle w:val="aa"/>
+                                <w:wordWrap w:val="0"/>
+                                <w:spacing w:before="0" w:beforeAutospacing="0" w:after="0" w:afterAutospacing="0"/>
+                                <w:jc w:val="center"/>
+                                <w:rPr>
+                                  <w:sz w:val="20"/>
+                                  <w:szCs w:val="20"/>
+                                </w:rPr>
+                              </w:pPr>
+                              <w:r>
+                                <w:rPr>
+                                  <w:rFonts w:asciiTheme="minorHAnsi" w:eastAsiaTheme="minorEastAsia" w:hAnsi="맑은 고딕" w:cstheme="minorBidi" w:hint="eastAsia"/>
+                                  <w:color w:val="000000" w:themeColor="text1"/>
+                                  <w:kern w:val="24"/>
+                                  <w:sz w:val="20"/>
+                                  <w:szCs w:val="20"/>
+                                </w:rPr>
+                                <w:t>Controller</w:t>
+                              </w:r>
+                            </w:p>
+                          </w:txbxContent>
+                        </wps:txbx>
+                        <wps:bodyPr wrap="square" rtlCol="0">
+                          <a:noAutofit/>
+                        </wps:bodyPr>
+                      </wps:wsp>
+                      <wps:wsp>
+                        <wps:cNvPr id="108" name="TextBox 32"/>
+                        <wps:cNvSpPr txBox="1"/>
+                        <wps:spPr>
+                          <a:xfrm>
+                            <a:off x="4654680" y="4431746"/>
+                            <a:ext cx="1667602" cy="311159"/>
+                          </a:xfrm>
+                          <a:prstGeom prst="rect">
+                            <a:avLst/>
+                          </a:prstGeom>
+                          <a:noFill/>
+                        </wps:spPr>
+                        <wps:txbx>
+                          <w:txbxContent>
+                            <w:p>
+                              <w:pPr>
+                                <w:pStyle w:val="aa"/>
+                                <w:wordWrap w:val="0"/>
+                                <w:spacing w:before="0" w:beforeAutospacing="0" w:after="0" w:afterAutospacing="0"/>
+                                <w:jc w:val="center"/>
+                                <w:rPr>
+                                  <w:sz w:val="20"/>
+                                  <w:szCs w:val="20"/>
+                                </w:rPr>
+                              </w:pPr>
+                              <w:r>
+                                <w:rPr>
+                                  <w:rFonts w:asciiTheme="minorHAnsi" w:eastAsiaTheme="minorEastAsia" w:hAnsi="맑은 고딕" w:cstheme="minorBidi" w:hint="eastAsia"/>
+                                  <w:color w:val="000000" w:themeColor="text1"/>
+                                  <w:kern w:val="24"/>
+                                  <w:sz w:val="20"/>
+                                  <w:szCs w:val="20"/>
+                                </w:rPr>
+                                <w:t>USB Devices</w:t>
+                              </w:r>
+                            </w:p>
+                          </w:txbxContent>
+                        </wps:txbx>
+                        <wps:bodyPr wrap="square" rtlCol="0">
+                          <a:noAutofit/>
+                        </wps:bodyPr>
+                      </wps:wsp>
+                      <wps:wsp>
+                        <wps:cNvPr id="152" name="TextBox 33"/>
+                        <wps:cNvSpPr txBox="1"/>
+                        <wps:spPr>
+                          <a:xfrm>
+                            <a:off x="4670583" y="0"/>
+                            <a:ext cx="1667602" cy="311159"/>
+                          </a:xfrm>
+                          <a:prstGeom prst="rect">
+                            <a:avLst/>
+                          </a:prstGeom>
+                          <a:noFill/>
+                        </wps:spPr>
+                        <wps:txbx>
+                          <w:txbxContent>
+                            <w:p>
+                              <w:pPr>
+                                <w:pStyle w:val="aa"/>
+                                <w:wordWrap w:val="0"/>
+                                <w:spacing w:before="0" w:beforeAutospacing="0" w:after="0" w:afterAutospacing="0"/>
+                                <w:jc w:val="center"/>
+                                <w:rPr>
+                                  <w:sz w:val="20"/>
+                                  <w:szCs w:val="20"/>
+                                </w:rPr>
+                              </w:pPr>
+                              <w:r>
+                                <w:rPr>
+                                  <w:rFonts w:asciiTheme="minorHAnsi" w:eastAsiaTheme="minorEastAsia" w:hAnsi="맑은 고딕" w:cstheme="minorBidi" w:hint="eastAsia"/>
+                                  <w:color w:val="000000" w:themeColor="text1"/>
+                                  <w:kern w:val="24"/>
+                                  <w:sz w:val="20"/>
+                                  <w:szCs w:val="20"/>
+                                </w:rPr>
+                                <w:t>Android (Server)</w:t>
+                              </w:r>
+                            </w:p>
+                          </w:txbxContent>
+                        </wps:txbx>
+                        <wps:bodyPr wrap="square" rtlCol="0">
+                          <a:noAutofit/>
+                        </wps:bodyPr>
+                      </wps:wsp>
+                      <wps:wsp>
+                        <wps:cNvPr id="153" name="TextBox 34"/>
+                        <wps:cNvSpPr txBox="1"/>
+                        <wps:spPr>
+                          <a:xfrm>
+                            <a:off x="914845" y="12412"/>
+                            <a:ext cx="1666332" cy="311159"/>
+                          </a:xfrm>
+                          <a:prstGeom prst="rect">
+                            <a:avLst/>
+                          </a:prstGeom>
+                          <a:noFill/>
+                        </wps:spPr>
+                        <wps:txbx>
+                          <w:txbxContent>
+                            <w:p>
+                              <w:pPr>
+                                <w:pStyle w:val="aa"/>
+                                <w:wordWrap w:val="0"/>
+                                <w:spacing w:before="0" w:beforeAutospacing="0" w:after="0" w:afterAutospacing="0"/>
+                                <w:jc w:val="center"/>
+                                <w:rPr>
+                                  <w:sz w:val="20"/>
+                                  <w:szCs w:val="20"/>
+                                </w:rPr>
+                              </w:pPr>
+                              <w:r>
+                                <w:rPr>
+                                  <w:rFonts w:asciiTheme="minorHAnsi" w:eastAsiaTheme="minorEastAsia" w:hAnsi="맑은 고딕" w:cstheme="minorBidi" w:hint="eastAsia"/>
+                                  <w:color w:val="000000" w:themeColor="text1"/>
+                                  <w:kern w:val="24"/>
+                                  <w:sz w:val="20"/>
+                                  <w:szCs w:val="20"/>
+                                </w:rPr>
+                                <w:t>PC (Client)</w:t>
+                              </w:r>
+                            </w:p>
+                          </w:txbxContent>
+                        </wps:txbx>
+                        <wps:bodyPr wrap="square" rtlCol="0">
+                          <a:noAutofit/>
+                        </wps:bodyPr>
+                      </wps:wsp>
+                      <wps:wsp>
+                        <wps:cNvPr id="154" name="TextBox 35"/>
+                        <wps:cNvSpPr txBox="1"/>
+                        <wps:spPr>
+                          <a:xfrm>
+                            <a:off x="2761472" y="329640"/>
+                            <a:ext cx="1666332" cy="530875"/>
+                          </a:xfrm>
+                          <a:prstGeom prst="rect">
+                            <a:avLst/>
+                          </a:prstGeom>
+                          <a:noFill/>
+                        </wps:spPr>
+                        <wps:txbx>
+                          <w:txbxContent>
+                            <w:p>
+                              <w:pPr>
+                                <w:pStyle w:val="aa"/>
+                                <w:wordWrap w:val="0"/>
+                                <w:spacing w:before="0" w:beforeAutospacing="0" w:after="0" w:afterAutospacing="0"/>
+                                <w:jc w:val="center"/>
+                                <w:rPr>
+                                  <w:sz w:val="20"/>
+                                  <w:szCs w:val="20"/>
+                                </w:rPr>
+                              </w:pPr>
+                              <w:r>
+                                <w:rPr>
+                                  <w:rFonts w:asciiTheme="minorHAnsi" w:eastAsiaTheme="minorEastAsia" w:hAnsi="맑은 고딕" w:cstheme="minorBidi" w:hint="eastAsia"/>
+                                  <w:color w:val="000000" w:themeColor="text1"/>
+                                  <w:kern w:val="24"/>
+                                  <w:sz w:val="20"/>
+                                  <w:szCs w:val="20"/>
+                                </w:rPr>
+                                <w:t>Virtual Connection</w:t>
+                              </w:r>
+                            </w:p>
+                            <w:p>
+                              <w:pPr>
+                                <w:pStyle w:val="aa"/>
+                                <w:wordWrap w:val="0"/>
+                                <w:spacing w:before="0" w:beforeAutospacing="0" w:after="0" w:afterAutospacing="0"/>
+                                <w:jc w:val="center"/>
+                                <w:rPr>
+                                  <w:sz w:val="20"/>
+                                  <w:szCs w:val="20"/>
+                                </w:rPr>
+                              </w:pPr>
+                              <w:r>
+                                <w:rPr>
+                                  <w:rFonts w:asciiTheme="minorHAnsi" w:eastAsiaTheme="minorEastAsia" w:hAnsi="맑은 고딕" w:cstheme="minorBidi" w:hint="eastAsia"/>
+                                  <w:color w:val="000000" w:themeColor="text1"/>
+                                  <w:kern w:val="24"/>
+                                  <w:sz w:val="20"/>
+                                  <w:szCs w:val="20"/>
+                                </w:rPr>
+                                <w:t>Management</w:t>
+                              </w:r>
+                            </w:p>
+                          </w:txbxContent>
+                        </wps:txbx>
+                        <wps:bodyPr wrap="square" rtlCol="0">
+                          <a:noAutofit/>
+                        </wps:bodyPr>
+                      </wps:wsp>
+                      <wps:wsp>
+                        <wps:cNvPr id="155" name="TextBox 36"/>
+                        <wps:cNvSpPr txBox="1"/>
+                        <wps:spPr>
+                          <a:xfrm>
+                            <a:off x="2763744" y="2219404"/>
+                            <a:ext cx="1667602" cy="311159"/>
+                          </a:xfrm>
+                          <a:prstGeom prst="rect">
+                            <a:avLst/>
+                          </a:prstGeom>
+                          <a:noFill/>
+                        </wps:spPr>
+                        <wps:txbx>
+                          <w:txbxContent>
+                            <w:p>
+                              <w:pPr>
+                                <w:pStyle w:val="aa"/>
+                                <w:wordWrap w:val="0"/>
+                                <w:spacing w:before="0" w:beforeAutospacing="0" w:after="0" w:afterAutospacing="0"/>
+                                <w:jc w:val="center"/>
+                                <w:rPr>
+                                  <w:sz w:val="20"/>
+                                  <w:szCs w:val="20"/>
+                                </w:rPr>
+                              </w:pPr>
+                              <w:r>
+                                <w:rPr>
+                                  <w:rFonts w:asciiTheme="minorHAnsi" w:eastAsiaTheme="minorEastAsia" w:hAnsi="맑은 고딕" w:cstheme="minorBidi" w:hint="eastAsia"/>
+                                  <w:color w:val="000000" w:themeColor="text1"/>
+                                  <w:kern w:val="24"/>
+                                  <w:sz w:val="20"/>
+                                  <w:szCs w:val="20"/>
+                                </w:rPr>
+                                <w:t>USB Requests</w:t>
+                              </w:r>
+                            </w:p>
+                          </w:txbxContent>
+                        </wps:txbx>
+                        <wps:bodyPr wrap="square" rtlCol="0">
+                          <a:noAutofit/>
+                        </wps:bodyPr>
+                      </wps:wsp>
+                      <wps:wsp>
+                        <wps:cNvPr id="156" name="모서리가 둥근 직사각형 156"/>
+                        <wps:cNvSpPr/>
+                        <wps:spPr>
+                          <a:xfrm>
+                            <a:off x="4645089" y="4222720"/>
+                            <a:ext cx="1677238" cy="736774"/>
+                          </a:xfrm>
+                          <a:prstGeom prst="roundRect">
+                            <a:avLst/>
+                          </a:prstGeom>
+                          <a:noFill/>
+                          <a:ln w="63500">
+                            <a:solidFill>
+                              <a:srgbClr val="006010"/>
+                            </a:solidFill>
+                          </a:ln>
+                        </wps:spPr>
+                        <wps:style>
+                          <a:lnRef idx="2">
+                            <a:schemeClr val="accent1">
+                              <a:shade val="50000"/>
+                            </a:schemeClr>
+                          </a:lnRef>
+                          <a:fillRef idx="1">
+                            <a:schemeClr val="accent1"/>
+                          </a:fillRef>
+                          <a:effectRef idx="0">
+                            <a:schemeClr val="accent1"/>
+                          </a:effectRef>
+                          <a:fontRef idx="minor">
+                            <a:schemeClr val="lt1"/>
+                          </a:fontRef>
+                        </wps:style>
+                        <wps:txbx>
+                          <w:txbxContent>
+                            <w:p>
+                              <w:pPr>
+                                <w:rPr>
+                                  <w:szCs w:val="20"/>
+                                </w:rPr>
+                              </w:pPr>
+                            </w:p>
+                          </w:txbxContent>
+                        </wps:txbx>
+                        <wps:bodyPr rtlCol="0" anchor="ctr"/>
+                      </wps:wsp>
+                      <wps:wsp>
+                        <wps:cNvPr id="157" name="TextBox 38"/>
+                        <wps:cNvSpPr txBox="1"/>
+                        <wps:spPr>
+                          <a:xfrm>
+                            <a:off x="288016" y="3888319"/>
+                            <a:ext cx="2519184" cy="311159"/>
+                          </a:xfrm>
+                          <a:prstGeom prst="rect">
+                            <a:avLst/>
+                          </a:prstGeom>
+                          <a:noFill/>
+                        </wps:spPr>
+                        <wps:txbx>
+                          <w:txbxContent>
+                            <w:p>
+                              <w:pPr>
+                                <w:pStyle w:val="aa"/>
+                                <w:wordWrap w:val="0"/>
+                                <w:spacing w:before="0" w:beforeAutospacing="0" w:after="0" w:afterAutospacing="0"/>
+                                <w:jc w:val="center"/>
+                                <w:rPr>
+                                  <w:sz w:val="20"/>
+                                  <w:szCs w:val="20"/>
+                                </w:rPr>
+                              </w:pPr>
+                              <w:r>
+                                <w:rPr>
+                                  <w:rFonts w:asciiTheme="minorHAnsi" w:eastAsiaTheme="minorEastAsia" w:hAnsi="맑은 고딕" w:cstheme="minorBidi" w:hint="eastAsia"/>
+                                  <w:b/>
+                                  <w:bCs/>
+                                  <w:color w:val="FF0000"/>
+                                  <w:kern w:val="24"/>
+                                  <w:sz w:val="20"/>
+                                  <w:szCs w:val="20"/>
+                                </w:rPr>
+                                <w:t xml:space="preserve">Android </w:t>
+                              </w:r>
+                              <w:proofErr w:type="spellStart"/>
+                              <w:r>
+                                <w:rPr>
+                                  <w:rFonts w:asciiTheme="minorHAnsi" w:eastAsiaTheme="minorEastAsia" w:hAnsi="맑은 고딕" w:cstheme="minorBidi" w:hint="eastAsia"/>
+                                  <w:b/>
+                                  <w:bCs/>
+                                  <w:color w:val="FF0000"/>
+                                  <w:kern w:val="24"/>
+                                  <w:sz w:val="20"/>
+                                  <w:szCs w:val="20"/>
+                                </w:rPr>
+                                <w:t>포팅해야</w:t>
+                              </w:r>
+                              <w:proofErr w:type="spellEnd"/>
+                              <w:r>
+                                <w:rPr>
+                                  <w:rFonts w:asciiTheme="minorHAnsi" w:eastAsiaTheme="minorEastAsia" w:hAnsi="맑은 고딕" w:cstheme="minorBidi" w:hint="eastAsia"/>
+                                  <w:b/>
+                                  <w:bCs/>
+                                  <w:color w:val="FF0000"/>
+                                  <w:kern w:val="24"/>
+                                  <w:sz w:val="20"/>
+                                  <w:szCs w:val="20"/>
+                                </w:rPr>
+                                <w:t xml:space="preserve"> 될 부분</w:t>
+                              </w:r>
+                            </w:p>
+                          </w:txbxContent>
+                        </wps:txbx>
+                        <wps:bodyPr wrap="square" rtlCol="0">
+                          <a:noAutofit/>
+                        </wps:bodyPr>
+                      </wps:wsp>
+                      <wps:wsp>
+                        <wps:cNvPr id="158" name="TextBox 39"/>
+                        <wps:cNvSpPr txBox="1"/>
+                        <wps:spPr>
+                          <a:xfrm>
+                            <a:off x="318390" y="4196087"/>
+                            <a:ext cx="2274061" cy="311159"/>
+                          </a:xfrm>
+                          <a:prstGeom prst="rect">
+                            <a:avLst/>
+                          </a:prstGeom>
+                          <a:noFill/>
+                        </wps:spPr>
+                        <wps:txbx>
+                          <w:txbxContent>
+                            <w:p>
+                              <w:pPr>
+                                <w:pStyle w:val="aa"/>
+                                <w:wordWrap w:val="0"/>
+                                <w:spacing w:before="0" w:beforeAutospacing="0" w:after="0" w:afterAutospacing="0"/>
+                                <w:jc w:val="center"/>
+                                <w:rPr>
+                                  <w:sz w:val="20"/>
+                                  <w:szCs w:val="20"/>
+                                </w:rPr>
+                              </w:pPr>
+                              <w:proofErr w:type="spellStart"/>
+                              <w:r>
+                                <w:rPr>
+                                  <w:rFonts w:asciiTheme="minorHAnsi" w:eastAsiaTheme="minorEastAsia" w:hAnsi="맑은 고딕" w:cstheme="minorBidi" w:hint="eastAsia"/>
+                                  <w:b/>
+                                  <w:bCs/>
+                                  <w:color w:val="006010"/>
+                                  <w:kern w:val="24"/>
+                                  <w:sz w:val="20"/>
+                                  <w:szCs w:val="20"/>
+                                </w:rPr>
+                                <w:t>앱으로</w:t>
+                              </w:r>
+                              <w:proofErr w:type="spellEnd"/>
+                              <w:r>
+                                <w:rPr>
+                                  <w:rFonts w:asciiTheme="minorHAnsi" w:eastAsiaTheme="minorEastAsia" w:hAnsi="맑은 고딕" w:cstheme="minorBidi" w:hint="eastAsia"/>
+                                  <w:b/>
+                                  <w:bCs/>
+                                  <w:color w:val="006010"/>
+                                  <w:kern w:val="24"/>
+                                  <w:sz w:val="20"/>
+                                  <w:szCs w:val="20"/>
+                                </w:rPr>
+                                <w:t xml:space="preserve"> 만들어야 될 부분 </w:t>
+                              </w:r>
+                            </w:p>
+                          </w:txbxContent>
+                        </wps:txbx>
+                        <wps:bodyPr wrap="square" rtlCol="0">
+                          <a:noAutofit/>
+                        </wps:bodyPr>
+                      </wps:wsp>
+                      <wps:wsp>
+                        <wps:cNvPr id="159" name="TextBox 40"/>
+                        <wps:cNvSpPr txBox="1"/>
+                        <wps:spPr>
+                          <a:xfrm>
+                            <a:off x="288016" y="4503855"/>
+                            <a:ext cx="2272791" cy="311159"/>
+                          </a:xfrm>
+                          <a:prstGeom prst="rect">
+                            <a:avLst/>
+                          </a:prstGeom>
+                          <a:noFill/>
+                        </wps:spPr>
+                        <wps:txbx>
+                          <w:txbxContent>
+                            <w:p>
+                              <w:pPr>
+                                <w:pStyle w:val="aa"/>
+                                <w:wordWrap w:val="0"/>
+                                <w:spacing w:before="0" w:beforeAutospacing="0" w:after="0" w:afterAutospacing="0"/>
+                                <w:jc w:val="center"/>
+                                <w:rPr>
+                                  <w:sz w:val="20"/>
+                                  <w:szCs w:val="20"/>
+                                </w:rPr>
+                              </w:pPr>
+                              <w:r>
+                                <w:rPr>
+                                  <w:rFonts w:asciiTheme="minorHAnsi" w:eastAsiaTheme="minorEastAsia" w:hAnsi="맑은 고딕" w:cstheme="minorBidi" w:hint="eastAsia"/>
+                                  <w:b/>
+                                  <w:bCs/>
+                                  <w:color w:val="7030A0"/>
+                                  <w:kern w:val="24"/>
+                                  <w:sz w:val="20"/>
+                                  <w:szCs w:val="20"/>
+                                </w:rPr>
+                                <w:t xml:space="preserve">PC에 </w:t>
+                              </w:r>
+                              <w:proofErr w:type="spellStart"/>
+                              <w:r>
+                                <w:rPr>
+                                  <w:rFonts w:asciiTheme="minorHAnsi" w:eastAsiaTheme="minorEastAsia" w:hAnsi="맑은 고딕" w:cstheme="minorBidi" w:hint="eastAsia"/>
+                                  <w:b/>
+                                  <w:bCs/>
+                                  <w:color w:val="7030A0"/>
+                                  <w:kern w:val="24"/>
+                                  <w:sz w:val="20"/>
+                                  <w:szCs w:val="20"/>
+                                </w:rPr>
+                                <w:t>포팅해야</w:t>
+                              </w:r>
+                              <w:proofErr w:type="spellEnd"/>
+                              <w:r>
+                                <w:rPr>
+                                  <w:rFonts w:asciiTheme="minorHAnsi" w:eastAsiaTheme="minorEastAsia" w:hAnsi="맑은 고딕" w:cstheme="minorBidi" w:hint="eastAsia"/>
+                                  <w:b/>
+                                  <w:bCs/>
+                                  <w:color w:val="7030A0"/>
+                                  <w:kern w:val="24"/>
+                                  <w:sz w:val="20"/>
+                                  <w:szCs w:val="20"/>
+                                </w:rPr>
+                                <w:t xml:space="preserve"> 될 부분</w:t>
+                              </w:r>
+                            </w:p>
+                          </w:txbxContent>
+                        </wps:txbx>
+                        <wps:bodyPr wrap="square" rtlCol="0">
+                          <a:noAutofit/>
+                        </wps:bodyPr>
+                      </wps:wsp>
+                      <wps:wsp>
+                        <wps:cNvPr id="160" name="모서리가 둥근 직사각형 160"/>
+                        <wps:cNvSpPr/>
+                        <wps:spPr>
+                          <a:xfrm>
+                            <a:off x="875729" y="2520280"/>
+                            <a:ext cx="1677238" cy="840393"/>
+                          </a:xfrm>
+                          <a:prstGeom prst="roundRect">
+                            <a:avLst/>
+                          </a:prstGeom>
+                          <a:noFill/>
+                          <a:ln w="63500">
+                            <a:solidFill>
+                              <a:srgbClr val="7030A0"/>
+                            </a:solidFill>
+                          </a:ln>
+                        </wps:spPr>
+                        <wps:style>
+                          <a:lnRef idx="2">
+                            <a:schemeClr val="accent1">
+                              <a:shade val="50000"/>
+                            </a:schemeClr>
+                          </a:lnRef>
+                          <a:fillRef idx="1">
+                            <a:schemeClr val="accent1"/>
+                          </a:fillRef>
+                          <a:effectRef idx="0">
+                            <a:schemeClr val="accent1"/>
+                          </a:effectRef>
+                          <a:fontRef idx="minor">
+                            <a:schemeClr val="lt1"/>
+                          </a:fontRef>
+                        </wps:style>
+                        <wps:txbx>
+                          <w:txbxContent>
+                            <w:p>
+                              <w:pPr>
+                                <w:rPr>
+                                  <w:szCs w:val="20"/>
+                                </w:rPr>
+                              </w:pPr>
+                            </w:p>
+                          </w:txbxContent>
+                        </wps:txbx>
+                        <wps:bodyPr rtlCol="0" anchor="ctr"/>
+                      </wps:wsp>
+                      <wps:wsp>
+                        <wps:cNvPr id="161" name="모서리가 둥근 직사각형 161"/>
+                        <wps:cNvSpPr/>
+                        <wps:spPr>
+                          <a:xfrm>
+                            <a:off x="4645089" y="1416016"/>
+                            <a:ext cx="1677238" cy="840393"/>
+                          </a:xfrm>
+                          <a:prstGeom prst="roundRect">
+                            <a:avLst/>
+                          </a:prstGeom>
+                          <a:noFill/>
+                          <a:ln w="63500">
+                            <a:solidFill>
+                              <a:srgbClr val="FF0000"/>
+                            </a:solidFill>
+                          </a:ln>
+                        </wps:spPr>
+                        <wps:style>
+                          <a:lnRef idx="2">
+                            <a:schemeClr val="accent1">
+                              <a:shade val="50000"/>
+                            </a:schemeClr>
+                          </a:lnRef>
+                          <a:fillRef idx="1">
+                            <a:schemeClr val="accent1"/>
+                          </a:fillRef>
+                          <a:effectRef idx="0">
+                            <a:schemeClr val="accent1"/>
+                          </a:effectRef>
+                          <a:fontRef idx="minor">
+                            <a:schemeClr val="lt1"/>
+                          </a:fontRef>
+                        </wps:style>
+                        <wps:txbx>
+                          <w:txbxContent>
+                            <w:p>
+                              <w:pPr>
+                                <w:rPr>
+                                  <w:szCs w:val="20"/>
+                                </w:rPr>
+                              </w:pPr>
+                            </w:p>
+                          </w:txbxContent>
+                        </wps:txbx>
+                        <wps:bodyPr rtlCol="0" anchor="ctr"/>
+                      </wps:wsp>
+                    </wpg:wgp>
+                  </a:graphicData>
+                </a:graphic>
+                <wp14:sizeRelH relativeFrom="margin">
+                  <wp14:pctWidth>0</wp14:pctWidth>
+                </wp14:sizeRelH>
+                <wp14:sizeRelV relativeFrom="margin">
+                  <wp14:pctHeight>0</wp14:pctHeight>
+                </wp14:sizeRelV>
+              </wp:anchor>
+            </w:drawing>
+          </mc:Choice>
+          <mc:Fallback>
+            <w:pict>
+              <v:group id="_x0000_s1087" style="position:absolute;left:0;text-align:left;margin-left:0;margin-top:0;width:476.3pt;height:390.5pt;z-index:251661312;mso-position-horizontal:center;mso-position-horizontal-relative:margin;mso-position-vertical:top;mso-position-vertical-relative:margin;mso-width-relative:margin;mso-height-relative:margin" coordsize="73448,49594" o:gfxdata="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">
+                <v:line id="직선 연결선 40" o:spid="_x0000_s1088" style="position:absolute;visibility:visible;mso-wrap-style:square" from="0,13765" to="73448,13765" o:connectortype="straight" o:gfxdata="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" strokecolor="#4579b8 [3044]" strokeweight="2pt"/>
+                <v:line id="직선 연결선 41" o:spid="_x0000_s1089" style="position:absolute;visibility:visible;mso-wrap-style:square" from="0,33927" to="73448,33927" o:connectortype="straight" o:gfxdata="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" strokecolor="#4579b8 [3044]" strokeweight="2pt"/>
+                <v:group id="그룹 42" o:spid="_x0000_s1090" style="position:absolute;left:10143;top:15392;width:14318;height:17030" coordorigin="10143,15392" coordsize="14317,17030" o:gfxdata="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">
+                  <v:rect id="직사각형 43" o:spid="_x0000_s1091" style="position:absolute;left:10143;top:15392;width:14318;height:5677;visibility:visible;mso-wrap-style:square;v-text-anchor:middle" o:gfxdata="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" filled="f" strokecolor="black [3213]" strokeweight="2pt">
+                    <v:textbox>
+                      <w:txbxContent>
+                        <w:p>
+                          <w:pPr>
+                            <w:rPr>
+                              <w:szCs w:val="20"/>
+                            </w:rPr>
+                          </w:pPr>
+                        </w:p>
+                      </w:txbxContent>
+                    </v:textbox>
+                  </v:rect>
+                  <v:rect id="직사각형 44" o:spid="_x0000_s1092" style="position:absolute;left:10143;top:21069;width:14318;height:5677;visibility:visible;mso-wrap-style:square;v-text-anchor:middle" o:gfxdata="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" filled="f" strokecolor="black [3213]" strokeweight="2pt">
+                    <v:textbox>
+                      <w:txbxContent>
+                        <w:p>
+                          <w:pPr>
+                            <w:rPr>
+                              <w:szCs w:val="20"/>
+                            </w:rPr>
+                          </w:pPr>
+                        </w:p>
+                      </w:txbxContent>
+                    </v:textbox>
+                  </v:rect>
+                  <v:rect id="직사각형 45" o:spid="_x0000_s1093" style="position:absolute;left:10143;top:26746;width:14318;height:5676;visibility:visible;mso-wrap-style:square;v-text-anchor:middle" o:gfxdata="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" filled="f" strokecolor="black [3213]" strokeweight="2pt">
+                    <v:textbox>
+                      <w:txbxContent>
+                        <w:p>
+                          <w:pPr>
+                            <w:rPr>
+                              <w:szCs w:val="20"/>
+                            </w:rPr>
+                          </w:pPr>
+                        </w:p>
+                      </w:txbxContent>
+                    </v:textbox>
+                  </v:rect>
+                </v:group>
+                <v:group id="그룹 46" o:spid="_x0000_s1094" style="position:absolute;left:47732;top:15523;width:14318;height:17031" coordorigin="47732,15523" coordsize="14317,17030" o:gfxdata="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">
+                  <v:rect id="직사각형 47" o:spid="_x0000_s1095" style="position:absolute;left:47732;top:21200;width:14318;height:5677;visibility:visible;mso-wrap-style:square;v-text-anchor:middle" o:gfxdata="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" filled="f" strokecolor="black [3213]" strokeweight="2pt">
+                    <v:textbox>
+                      <w:txbxContent>
+                        <w:p>
+                          <w:pPr>
+                            <w:rPr>
+                              <w:szCs w:val="20"/>
+                            </w:rPr>
+                          </w:pPr>
+                        </w:p>
+                      </w:txbxContent>
+                    </v:textbox>
+                  </v:rect>
+                  <v:rect id="직사각형 48" o:spid="_x0000_s1096" style="position:absolute;left:47732;top:26877;width:14318;height:5677;visibility:visible;mso-wrap-style:square;v-text-anchor:middle" o:gfxdata="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" filled="f" strokecolor="black [3213]" strokeweight="2pt">
+                    <v:textbox>
+                      <w:txbxContent>
+                        <w:p>
+                          <w:pPr>
+                            <w:rPr>
+                              <w:szCs w:val="20"/>
+                            </w:rPr>
+                          </w:pPr>
+                        </w:p>
+                      </w:txbxContent>
+                    </v:textbox>
+                  </v:rect>
+                  <v:rect id="직사각형 49" o:spid="_x0000_s1097" style="position:absolute;left:47732;top:15523;width:14318;height:5677;visibility:visible;mso-wrap-style:square;v-text-anchor:middle" o:gfxdata="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" filled="f" strokecolor="black [3213]" strokeweight="2pt">
+                    <v:textbox>
+                      <w:txbxContent>
+                        <w:p>
+                          <w:pPr>
+                            <w:rPr>
+                              <w:szCs w:val="20"/>
+                            </w:rPr>
+                          </w:pPr>
+                        </w:p>
+                      </w:txbxContent>
+                    </v:textbox>
+                  </v:rect>
+                </v:group>
+                <v:roundrect id="모서리가 둥근 직사각형 50" o:spid="_x0000_s1098" style="position:absolute;left:10143;top:4320;width:14442;height:6799;visibility:visible;mso-wrap-style:square;v-text-anchor:middle" arcsize="10923f" o:gfxdata="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" filled="f" strokecolor="black [3213]" strokeweight="2pt">
+                  <v:textbox>
+                    <w:txbxContent>
+                      <w:p>
+                        <w:pPr>
+                          <w:rPr>
+                            <w:szCs w:val="20"/>
+                          </w:rPr>
+                        </w:pPr>
+                      </w:p>
+                    </w:txbxContent>
+                  </v:textbox>
+                </v:roundrect>
+                <v:roundrect id="모서리가 둥근 직사각형 51" o:spid="_x0000_s1099" style="position:absolute;left:47665;top:4320;width:14442;height:6799;visibility:visible;mso-wrap-style:square;v-text-anchor:middle" arcsize="10923f" o:gfxdata="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" filled="f" strokecolor="black [3213]" strokeweight="2pt">
+                  <v:textbox>
+                    <w:txbxContent>
+                      <w:p>
+                        <w:pPr>
+                          <w:rPr>
+                            <w:szCs w:val="20"/>
+                          </w:rPr>
+                        </w:pPr>
+                      </w:p>
+                    </w:txbxContent>
+                  </v:textbox>
+                </v:roundrect>
+                <v:roundrect id="모서리가 둥근 직사각형 52" o:spid="_x0000_s1100" style="position:absolute;left:47665;top:35101;width:14442;height:6799;visibility:visible;mso-wrap-style:square;v-text-anchor:middle" arcsize="10923f" o:gfxdata="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" filled="f" strokecolor="black [3213]" strokeweight="2pt">
+                  <v:textbox>
+                    <w:txbxContent>
+                      <w:p>
+                        <w:pPr>
+                          <w:rPr>
+                            <w:szCs w:val="20"/>
+                          </w:rPr>
+                        </w:pPr>
+                      </w:p>
+                    </w:txbxContent>
+                  </v:textbox>
+                </v:roundrect>
+                <v:roundrect id="모서리가 둥근 직사각형 60" o:spid="_x0000_s1101" style="position:absolute;left:47675;top:43204;width:14442;height:5433;visibility:visible;mso-wrap-style:square;v-text-anchor:middle" arcsize="10923f" o:gfxdata="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" filled="f" strokecolor="black [3213]" strokeweight="2pt">
+                  <v:textbox>
+                    <w:txbxContent>
+                      <w:p>
+                        <w:pPr>
+                          <w:rPr>
+                            <w:szCs w:val="20"/>
+                          </w:rPr>
+                        </w:pPr>
+                      </w:p>
+                    </w:txbxContent>
+                  </v:textbox>
+                </v:roundrect>
+                <v:line id="직선 연결선 61" o:spid="_x0000_s1102" style="position:absolute;visibility:visible;mso-wrap-style:square" from="54886,41900" to="54896,43204" o:connectortype="straight" o:gfxdata="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" strokecolor="black [3213]" strokeweight="2pt"/>
+                <v:line id="직선 연결선 62" o:spid="_x0000_s1103" style="position:absolute;flip:x;visibility:visible;mso-wrap-style:square" from="54886,32554" to="54891,35101" o:connectortype="straight" o:gfxdata="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" strokecolor="black [3213]" strokeweight="2pt"/>
+                <v:shapetype id="_x0000_t32" coordsize="21600,21600" o:spt="32" o:oned="t" path="m,l21600,21600e" filled="f">
+                  <v:path arrowok="t" fillok="f" o:connecttype="none"/>
+                  <o:lock v:ext="edit" shapetype="t"/>
+                </v:shapetype>
+                <v:shape id="직선 화살표 연결선 63" o:spid="_x0000_s1104" type="#_x0000_t32" style="position:absolute;left:54886;top:11119;width:5;height:4404;visibility:visible;mso-wrap-style:square" o:connectortype="straight" o:gfxdata="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" strokecolor="#0070c0" strokeweight="2pt">
+                  <v:stroke startarrow="open" endarrow="open"/>
+                </v:shape>
+                <v:shapetype id="_x0000_t38" coordsize="21600,21600" o:spt="38" o:oned="t" path="m,c@0,0@1,5400@1,10800@1,16200@2,21600,21600,21600e" filled="f">
+                  <v:formulas>
+                    <v:f eqn="mid #0 0"/>
+                    <v:f eqn="val #0"/>
+                    <v:f eqn="mid #0 21600"/>
+                  </v:formulas>
+                  <v:path arrowok="t" fillok="f" o:connecttype="none"/>
+                  <v:handles>
+                    <v:h position="#0,center"/>
+                  </v:handles>
+                  <o:lock v:ext="edit" shapetype="t"/>
+                </v:shapetype>
+                <v:shape id="구부러진 연결선 96" o:spid="_x0000_s1105" type="#_x0000_t38" style="position:absolute;left:9067;top:7859;width:294;height:21725;rotation:180;flip:y;visibility:visible;mso-wrap-style:square" o:connectortype="curved" o:gfxdata="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" adj="669062" strokecolor="#0070c0" strokeweight="2pt">
+                  <v:stroke startarrow="open" endarrow="open"/>
+                </v:shape>
+                <v:shape id="직선 화살표 연결선 97" o:spid="_x0000_s1106" type="#_x0000_t32" style="position:absolute;left:26642;top:7648;width:18621;height:0;flip:x;visibility:visible;mso-wrap-style:square" o:connectortype="straight" o:gfxdata="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" strokecolor="#0070c0" strokeweight="2pt">
+                  <v:stroke startarrow="open" endarrow="open"/>
+                </v:shape>
+                <v:shape id="직선 화살표 연결선 98" o:spid="_x0000_s1107" type="#_x0000_t32" style="position:absolute;left:27363;top:18362;width:18722;height:11222;flip:x;visibility:visible;mso-wrap-style:square" o:connectortype="straight" o:gfxdata="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" strokecolor="#0070c0" strokeweight="2pt">
+                  <v:stroke startarrow="open" endarrow="open"/>
+                </v:shape>
+                <v:shape id="TextBox 23" o:spid="_x0000_s1108" type="#_x0000_t202" style="position:absolute;left:9148;top:5243;width:16663;height:3112;visibility:visible;mso-wrap-style:square;v-text-anchor:top" o:gfxdata="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" filled="f" stroked="f">
+                  <v:textbox>
+                    <w:txbxContent>
+                      <w:p>
+                        <w:pPr>
+                          <w:pStyle w:val="aa"/>
+                          <w:wordWrap w:val="0"/>
+                          <w:spacing w:before="0" w:beforeAutospacing="0" w:after="0" w:afterAutospacing="0"/>
+                          <w:jc w:val="center"/>
+                          <w:rPr>
+                            <w:sz w:val="20"/>
+                            <w:szCs w:val="20"/>
+                          </w:rPr>
+                        </w:pPr>
+                        <w:r>
+                          <w:rPr>
+                            <w:rFonts w:asciiTheme="minorHAnsi" w:eastAsiaTheme="minorEastAsia" w:hAnsi="맑은 고딕" w:cstheme="minorBidi" w:hint="eastAsia"/>
+                            <w:color w:val="000000" w:themeColor="text1"/>
+                            <w:kern w:val="24"/>
+                            <w:sz w:val="20"/>
+                            <w:szCs w:val="20"/>
+                          </w:rPr>
+                          <w:t>Device Control Manager</w:t>
+                        </w:r>
+                      </w:p>
+                    </w:txbxContent>
+                  </v:textbox>
+                </v:shape>
+                <v:shape id="TextBox 24" o:spid="_x0000_s1109" type="#_x0000_t202" style="position:absolute;left:9074;top:16691;width:16676;height:3112;visibility:visible;mso-wrap-style:square;v-text-anchor:top" o:gfxdata="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" filled="f" stroked="f">
+                  <v:textbox>
+                    <w:txbxContent>
+                      <w:p>
+                        <w:pPr>
+                          <w:pStyle w:val="aa"/>
+                          <w:wordWrap w:val="0"/>
+                          <w:spacing w:before="0" w:beforeAutospacing="0" w:after="0" w:afterAutospacing="0"/>
+                          <w:jc w:val="center"/>
+                          <w:rPr>
+                            <w:sz w:val="20"/>
+                            <w:szCs w:val="20"/>
+                          </w:rPr>
+                        </w:pPr>
+                        <w:r>
+                          <w:rPr>
+                            <w:rFonts w:asciiTheme="minorHAnsi" w:eastAsiaTheme="minorEastAsia" w:hAnsi="맑은 고딕" w:cstheme="minorBidi" w:hint="eastAsia"/>
+                            <w:color w:val="000000" w:themeColor="text1"/>
+                            <w:kern w:val="24"/>
+                            <w:sz w:val="20"/>
+                            <w:szCs w:val="20"/>
+                          </w:rPr>
+                          <w:t>USB PDDs</w:t>
+                        </w:r>
+                      </w:p>
+                    </w:txbxContent>
+                  </v:textbox>
+                </v:shape>
+                <v:shape id="TextBox 25" o:spid="_x0000_s1110" type="#_x0000_t202" style="position:absolute;left:8964;top:22368;width:16670;height:3111;visibility:visible;mso-wrap-style:square;v-text-anchor:top" o:gfxdata="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" filled="f" stroked="f">
+                  <v:textbox>
+                    <w:txbxContent>
+                      <w:p>
+                        <w:pPr>
+                          <w:pStyle w:val="aa"/>
+                          <w:wordWrap w:val="0"/>
+                          <w:spacing w:before="0" w:beforeAutospacing="0" w:after="0" w:afterAutospacing="0"/>
+                          <w:jc w:val="center"/>
+                          <w:rPr>
+                            <w:sz w:val="20"/>
+                            <w:szCs w:val="20"/>
+                          </w:rPr>
+                        </w:pPr>
+                        <w:r>
+                          <w:rPr>
+                            <w:rFonts w:asciiTheme="minorHAnsi" w:eastAsiaTheme="minorEastAsia" w:hAnsi="맑은 고딕" w:cstheme="minorBidi" w:hint="eastAsia"/>
+                            <w:color w:val="000000" w:themeColor="text1"/>
+                            <w:kern w:val="24"/>
+                            <w:sz w:val="20"/>
+                            <w:szCs w:val="20"/>
+                          </w:rPr>
+                          <w:t>USB Core Driver</w:t>
+                        </w:r>
+                      </w:p>
+                    </w:txbxContent>
+                  </v:textbox>
+                </v:shape>
+                <v:shape id="TextBox 26" o:spid="_x0000_s1111" type="#_x0000_t202" style="position:absolute;left:8855;top:28044;width:16669;height:3112;visibility:visible;mso-wrap-style:square;v-text-anchor:top" o:gfxdata="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" filled="f" stroked="f">
+                  <v:textbox>
+                    <w:txbxContent>
+                      <w:p>
+                        <w:pPr>
+                          <w:pStyle w:val="aa"/>
+                          <w:wordWrap w:val="0"/>
+                          <w:spacing w:before="0" w:beforeAutospacing="0" w:after="0" w:afterAutospacing="0"/>
+                          <w:jc w:val="center"/>
+                          <w:rPr>
+                            <w:sz w:val="20"/>
+                            <w:szCs w:val="20"/>
+                          </w:rPr>
+                        </w:pPr>
+                        <w:r>
+                          <w:rPr>
+                            <w:rFonts w:asciiTheme="minorHAnsi" w:eastAsiaTheme="minorEastAsia" w:hAnsi="맑은 고딕" w:cstheme="minorBidi" w:hint="eastAsia"/>
+                            <w:color w:val="000000" w:themeColor="text1"/>
+                            <w:kern w:val="24"/>
+                            <w:sz w:val="20"/>
+                            <w:szCs w:val="20"/>
+                          </w:rPr>
+                          <w:t>VHCI Driver</w:t>
+                        </w:r>
+                      </w:p>
+                    </w:txbxContent>
+                  </v:textbox>
+                </v:shape>
+                <v:shape id="TextBox 27" o:spid="_x0000_s1112" type="#_x0000_t202" style="position:absolute;left:46556;top:5142;width:16670;height:5308;visibility:visible;mso-wrap-style:square;v-text-anchor:top" o:gfxdata="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" filled="f" stroked="f">
+                  <v:textbox>
+                    <w:txbxContent>
+                      <w:p>
+                        <w:pPr>
+                          <w:pStyle w:val="aa"/>
+                          <w:wordWrap w:val="0"/>
+                          <w:spacing w:before="0" w:beforeAutospacing="0" w:after="0" w:afterAutospacing="0"/>
+                          <w:jc w:val="center"/>
+                          <w:rPr>
+                            <w:sz w:val="20"/>
+                            <w:szCs w:val="20"/>
+                          </w:rPr>
+                        </w:pPr>
+                        <w:r>
+                          <w:rPr>
+                            <w:rFonts w:asciiTheme="minorHAnsi" w:eastAsiaTheme="minorEastAsia" w:hAnsi="맑은 고딕" w:cstheme="minorBidi" w:hint="eastAsia"/>
+                            <w:color w:val="000000" w:themeColor="text1"/>
+                            <w:kern w:val="24"/>
+                            <w:sz w:val="20"/>
+                            <w:szCs w:val="20"/>
+                          </w:rPr>
+                          <w:t>Device Control</w:t>
+                        </w:r>
+                      </w:p>
+                      <w:p>
+                        <w:pPr>
+                          <w:pStyle w:val="aa"/>
+                          <w:wordWrap w:val="0"/>
+                          <w:spacing w:before="0" w:beforeAutospacing="0" w:after="0" w:afterAutospacing="0"/>
+                          <w:jc w:val="center"/>
+                          <w:rPr>
+                            <w:sz w:val="20"/>
+                            <w:szCs w:val="20"/>
+                          </w:rPr>
+                        </w:pPr>
+                        <w:r>
+                          <w:rPr>
+                            <w:rFonts w:asciiTheme="minorHAnsi" w:eastAsiaTheme="minorEastAsia" w:hAnsi="맑은 고딕" w:cstheme="minorBidi" w:hint="eastAsia"/>
+                            <w:color w:val="000000" w:themeColor="text1"/>
+                            <w:kern w:val="24"/>
+                            <w:sz w:val="20"/>
+                            <w:szCs w:val="20"/>
+                          </w:rPr>
+                          <w:t>Manager</w:t>
+                        </w:r>
+                      </w:p>
+                    </w:txbxContent>
+                  </v:textbox>
+                </v:shape>
+                <v:shape id="TextBox 28" o:spid="_x0000_s1113" type="#_x0000_t202" style="position:absolute;left:46705;top:16822;width:16676;height:3112;visibility:visible;mso-wrap-style:square;v-text-anchor:top" o:gfxdata="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" filled="f" stroked="f">
+                  <v:textbox>
+                    <w:txbxContent>
+                      <w:p>
+                        <w:pPr>
+                          <w:pStyle w:val="aa"/>
+                          <w:wordWrap w:val="0"/>
+                          <w:spacing w:before="0" w:beforeAutospacing="0" w:after="0" w:afterAutospacing="0"/>
+                          <w:jc w:val="center"/>
+                          <w:rPr>
+                            <w:sz w:val="20"/>
+                            <w:szCs w:val="20"/>
+                          </w:rPr>
+                        </w:pPr>
+                        <w:r>
+                          <w:rPr>
+                            <w:rFonts w:asciiTheme="minorHAnsi" w:eastAsiaTheme="minorEastAsia" w:hAnsi="맑은 고딕" w:cstheme="minorBidi" w:hint="eastAsia"/>
+                            <w:color w:val="000000" w:themeColor="text1"/>
+                            <w:kern w:val="24"/>
+                            <w:sz w:val="20"/>
+                            <w:szCs w:val="20"/>
+                          </w:rPr>
+                          <w:t>Stub Driver</w:t>
+                        </w:r>
+                      </w:p>
+                    </w:txbxContent>
+                  </v:textbox>
+                </v:shape>
+                <v:shape id="TextBox 29" o:spid="_x0000_s1114" type="#_x0000_t202" style="position:absolute;left:46854;top:28503;width:16670;height:3112;visibility:visible;mso-wrap-style:square;v-text-anchor:top" o:gfxdata="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" filled="f" stroked="f">
+                  <v:textbox>
+                    <w:txbxContent>
+                      <w:p>
+                        <w:pPr>
+                          <w:pStyle w:val="aa"/>
+                          <w:wordWrap w:val="0"/>
+                          <w:spacing w:before="0" w:beforeAutospacing="0" w:after="0" w:afterAutospacing="0"/>
+                          <w:jc w:val="center"/>
+                          <w:rPr>
+                            <w:sz w:val="20"/>
+                            <w:szCs w:val="20"/>
+                          </w:rPr>
+                        </w:pPr>
+                        <w:r>
+                          <w:rPr>
+                            <w:rFonts w:asciiTheme="minorHAnsi" w:eastAsiaTheme="minorEastAsia" w:hAnsi="맑은 고딕" w:cstheme="minorBidi" w:hint="eastAsia"/>
+                            <w:color w:val="000000" w:themeColor="text1"/>
+                            <w:kern w:val="24"/>
+                            <w:sz w:val="20"/>
+                            <w:szCs w:val="20"/>
+                          </w:rPr>
+                          <w:t>USB HCD</w:t>
+                        </w:r>
+                      </w:p>
+                    </w:txbxContent>
+                  </v:textbox>
+                </v:shape>
+                <v:shape id="TextBox 30" o:spid="_x0000_s1115" type="#_x0000_t202" style="position:absolute;left:46546;top:22499;width:16676;height:3111;visibility:visible;mso-wrap-style:square;v-text-anchor:top" o:gfxdata="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" filled="f" stroked="f">
+                  <v:textbox>
+                    <w:txbxContent>
+                      <w:p>
+                        <w:pPr>
+                          <w:pStyle w:val="aa"/>
+                          <w:wordWrap w:val="0"/>
+                          <w:spacing w:before="0" w:beforeAutospacing="0" w:after="0" w:afterAutospacing="0"/>
+                          <w:jc w:val="center"/>
+                          <w:rPr>
+                            <w:sz w:val="20"/>
+                            <w:szCs w:val="20"/>
+                          </w:rPr>
+                        </w:pPr>
+                        <w:r>
+                          <w:rPr>
+                            <w:rFonts w:asciiTheme="minorHAnsi" w:eastAsiaTheme="minorEastAsia" w:hAnsi="맑은 고딕" w:cstheme="minorBidi" w:hint="eastAsia"/>
+                            <w:color w:val="000000" w:themeColor="text1"/>
+                            <w:kern w:val="24"/>
+                            <w:sz w:val="20"/>
+                            <w:szCs w:val="20"/>
+                          </w:rPr>
+                          <w:t>USB Core Driver</w:t>
+                        </w:r>
+                      </w:p>
+                    </w:txbxContent>
+                  </v:textbox>
+                </v:shape>
+                <v:shape id="TextBox 31" o:spid="_x0000_s1116" type="#_x0000_t202" style="position:absolute;left:46802;top:35883;width:16676;height:5309;visibility:visible;mso-wrap-style:square;v-text-anchor:top" o:gfxdata="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" filled="f" stroked="f">
+                  <v:textbox>
+                    <w:txbxContent>
+                      <w:p>
+                        <w:pPr>
+                          <w:pStyle w:val="aa"/>
+                          <w:wordWrap w:val="0"/>
+                          <w:spacing w:before="0" w:beforeAutospacing="0" w:after="0" w:afterAutospacing="0"/>
+                          <w:jc w:val="center"/>
+                          <w:rPr>
+                            <w:sz w:val="20"/>
+                            <w:szCs w:val="20"/>
+                          </w:rPr>
+                        </w:pPr>
+                        <w:r>
+                          <w:rPr>
+                            <w:rFonts w:asciiTheme="minorHAnsi" w:eastAsiaTheme="minorEastAsia" w:hAnsi="맑은 고딕" w:cstheme="minorBidi" w:hint="eastAsia"/>
+                            <w:color w:val="000000" w:themeColor="text1"/>
+                            <w:kern w:val="24"/>
+                            <w:sz w:val="20"/>
+                            <w:szCs w:val="20"/>
+                          </w:rPr>
+                          <w:t>USB Host</w:t>
+                        </w:r>
+                      </w:p>
+                      <w:p>
+                        <w:pPr>
+                          <w:pStyle w:val="aa"/>
+                          <w:wordWrap w:val="0"/>
+                          <w:spacing w:before="0" w:beforeAutospacing="0" w:after="0" w:afterAutospacing="0"/>
+                          <w:jc w:val="center"/>
+                          <w:rPr>
+                            <w:sz w:val="20"/>
+                            <w:szCs w:val="20"/>
+                          </w:rPr>
+                        </w:pPr>
+                        <w:r>
+                          <w:rPr>
+                            <w:rFonts w:asciiTheme="minorHAnsi" w:eastAsiaTheme="minorEastAsia" w:hAnsi="맑은 고딕" w:cstheme="minorBidi" w:hint="eastAsia"/>
+                            <w:color w:val="000000" w:themeColor="text1"/>
+                            <w:kern w:val="24"/>
+                            <w:sz w:val="20"/>
+                            <w:szCs w:val="20"/>
+                          </w:rPr>
+                          <w:t>Controller</w:t>
+                        </w:r>
+                      </w:p>
+                    </w:txbxContent>
+                  </v:textbox>
+                </v:shape>
+                <v:shape id="TextBox 32" o:spid="_x0000_s1117" type="#_x0000_t202" style="position:absolute;left:46546;top:44317;width:16676;height:3112;visibility:visible;mso-wrap-style:square;v-text-anchor:top" o:gfxdata="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" filled="f" stroked="f">
+                  <v:textbox>
+                    <w:txbxContent>
+                      <w:p>
+                        <w:pPr>
+                          <w:pStyle w:val="aa"/>
+                          <w:wordWrap w:val="0"/>
+                          <w:spacing w:before="0" w:beforeAutospacing="0" w:after="0" w:afterAutospacing="0"/>
+                          <w:jc w:val="center"/>
+                          <w:rPr>
+                            <w:sz w:val="20"/>
+                            <w:szCs w:val="20"/>
+                          </w:rPr>
+                        </w:pPr>
+                        <w:r>
+                          <w:rPr>
+                            <w:rFonts w:asciiTheme="minorHAnsi" w:eastAsiaTheme="minorEastAsia" w:hAnsi="맑은 고딕" w:cstheme="minorBidi" w:hint="eastAsia"/>
+                            <w:color w:val="000000" w:themeColor="text1"/>
+                            <w:kern w:val="24"/>
+                            <w:sz w:val="20"/>
+                            <w:szCs w:val="20"/>
+                          </w:rPr>
+                          <w:t>USB Devices</w:t>
+                        </w:r>
+                      </w:p>
+                    </w:txbxContent>
+                  </v:textbox>
+                </v:shape>
+                <v:shape id="TextBox 33" o:spid="_x0000_s1118" type="#_x0000_t202" style="position:absolute;left:46705;width:16676;height:3111;visibility:visible;mso-wrap-style:square;v-text-anchor:top" o:gfxdata="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" filled="f" stroked="f">
+                  <v:textbox>
+                    <w:txbxContent>
+                      <w:p>
+                        <w:pPr>
+                          <w:pStyle w:val="aa"/>
+                          <w:wordWrap w:val="0"/>
+                          <w:spacing w:before="0" w:beforeAutospacing="0" w:after="0" w:afterAutospacing="0"/>
+                          <w:jc w:val="center"/>
+                          <w:rPr>
+                            <w:sz w:val="20"/>
+                            <w:szCs w:val="20"/>
+                          </w:rPr>
+                        </w:pPr>
+                        <w:r>
+                          <w:rPr>
+                            <w:rFonts w:asciiTheme="minorHAnsi" w:eastAsiaTheme="minorEastAsia" w:hAnsi="맑은 고딕" w:cstheme="minorBidi" w:hint="eastAsia"/>
+                            <w:color w:val="000000" w:themeColor="text1"/>
+                            <w:kern w:val="24"/>
+                            <w:sz w:val="20"/>
+                            <w:szCs w:val="20"/>
+                          </w:rPr>
+                          <w:t>Android (Server)</w:t>
+                        </w:r>
+                      </w:p>
+                    </w:txbxContent>
+                  </v:textbox>
+                </v:shape>
+                <v:shape id="TextBox 34" o:spid="_x0000_s1119" type="#_x0000_t202" style="position:absolute;left:9148;top:124;width:16663;height:3111;visibility:visible;mso-wrap-style:square;v-text-anchor:top" o:gfxdata="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" filled="f" stroked="f">
+                  <v:textbox>
+                    <w:txbxContent>
+                      <w:p>
+                        <w:pPr>
+                          <w:pStyle w:val="aa"/>
+                          <w:wordWrap w:val="0"/>
+                          <w:spacing w:before="0" w:beforeAutospacing="0" w:after="0" w:afterAutospacing="0"/>
+                          <w:jc w:val="center"/>
+                          <w:rPr>
+                            <w:sz w:val="20"/>
+                            <w:szCs w:val="20"/>
+                          </w:rPr>
+                        </w:pPr>
+                        <w:r>
+                          <w:rPr>
+                            <w:rFonts w:asciiTheme="minorHAnsi" w:eastAsiaTheme="minorEastAsia" w:hAnsi="맑은 고딕" w:cstheme="minorBidi" w:hint="eastAsia"/>
+                            <w:color w:val="000000" w:themeColor="text1"/>
+                            <w:kern w:val="24"/>
+                            <w:sz w:val="20"/>
+                            <w:szCs w:val="20"/>
+                          </w:rPr>
+                          <w:t>PC (Client)</w:t>
+                        </w:r>
+                      </w:p>
+                    </w:txbxContent>
+                  </v:textbox>
+                </v:shape>
+                <v:shape id="TextBox 35" o:spid="_x0000_s1120" type="#_x0000_t202" style="position:absolute;left:27614;top:3296;width:16664;height:5309;visibility:visible;mso-wrap-style:square;v-text-anchor:top" o:gfxdata="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" filled="f" stroked="f">
+                  <v:textbox>
+                    <w:txbxContent>
+                      <w:p>
+                        <w:pPr>
+                          <w:pStyle w:val="aa"/>
+                          <w:wordWrap w:val="0"/>
+                          <w:spacing w:before="0" w:beforeAutospacing="0" w:after="0" w:afterAutospacing="0"/>
+                          <w:jc w:val="center"/>
+                          <w:rPr>
+                            <w:sz w:val="20"/>
+                            <w:szCs w:val="20"/>
+                          </w:rPr>
+                        </w:pPr>
+                        <w:r>
+                          <w:rPr>
+                            <w:rFonts w:asciiTheme="minorHAnsi" w:eastAsiaTheme="minorEastAsia" w:hAnsi="맑은 고딕" w:cstheme="minorBidi" w:hint="eastAsia"/>
+                            <w:color w:val="000000" w:themeColor="text1"/>
+                            <w:kern w:val="24"/>
+                            <w:sz w:val="20"/>
+                            <w:szCs w:val="20"/>
+                          </w:rPr>
+                          <w:t>Virtual Connection</w:t>
+                        </w:r>
+                      </w:p>
+                      <w:p>
+                        <w:pPr>
+                          <w:pStyle w:val="aa"/>
+                          <w:wordWrap w:val="0"/>
+                          <w:spacing w:before="0" w:beforeAutospacing="0" w:after="0" w:afterAutospacing="0"/>
+                          <w:jc w:val="center"/>
+                          <w:rPr>
+                            <w:sz w:val="20"/>
+                            <w:szCs w:val="20"/>
+                          </w:rPr>
+                        </w:pPr>
+                        <w:r>
+                          <w:rPr>
+                            <w:rFonts w:asciiTheme="minorHAnsi" w:eastAsiaTheme="minorEastAsia" w:hAnsi="맑은 고딕" w:cstheme="minorBidi" w:hint="eastAsia"/>
+                            <w:color w:val="000000" w:themeColor="text1"/>
+                            <w:kern w:val="24"/>
+                            <w:sz w:val="20"/>
+                            <w:szCs w:val="20"/>
+                          </w:rPr>
+                          <w:t>Management</w:t>
+                        </w:r>
+                      </w:p>
+                    </w:txbxContent>
+                  </v:textbox>
+                </v:shape>
+                <v:shape id="TextBox 36" o:spid="_x0000_s1121" type="#_x0000_t202" style="position:absolute;left:27637;top:22194;width:16676;height:3111;visibility:visible;mso-wrap-style:square;v-text-anchor:top" o:gfxdata="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" filled="f" stroked="f">
+                  <v:textbox>
+                    <w:txbxContent>
+                      <w:p>
+                        <w:pPr>
+                          <w:pStyle w:val="aa"/>
+                          <w:wordWrap w:val="0"/>
+                          <w:spacing w:before="0" w:beforeAutospacing="0" w:after="0" w:afterAutospacing="0"/>
+                          <w:jc w:val="center"/>
+                          <w:rPr>
+                            <w:sz w:val="20"/>
+                            <w:szCs w:val="20"/>
+                          </w:rPr>
+                        </w:pPr>
+                        <w:r>
+                          <w:rPr>
+                            <w:rFonts w:asciiTheme="minorHAnsi" w:eastAsiaTheme="minorEastAsia" w:hAnsi="맑은 고딕" w:cstheme="minorBidi" w:hint="eastAsia"/>
+                            <w:color w:val="000000" w:themeColor="text1"/>
+                            <w:kern w:val="24"/>
+                            <w:sz w:val="20"/>
+                            <w:szCs w:val="20"/>
+                          </w:rPr>
+                          <w:t>USB Requests</w:t>
+                        </w:r>
+                      </w:p>
+                    </w:txbxContent>
+                  </v:textbox>
+                </v:shape>
+                <v:roundrect id="모서리가 둥근 직사각형 156" o:spid="_x0000_s1122" style="position:absolute;left:46450;top:42227;width:16773;height:7367;visibility:visible;mso-wrap-style:square;v-text-anchor:middle" arcsize="10923f" o:gfxdata="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" filled="f" strokecolor="#006010" strokeweight="5pt">
+                  <v:textbox>
+                    <w:txbxContent>
+                      <w:p>
+                        <w:pPr>
+                          <w:rPr>
+                            <w:szCs w:val="20"/>
+                          </w:rPr>
+                        </w:pPr>
+                      </w:p>
+                    </w:txbxContent>
+                  </v:textbox>
+                </v:roundrect>
+                <v:shape id="TextBox 38" o:spid="_x0000_s1123" type="#_x0000_t202" style="position:absolute;left:2880;top:38883;width:25192;height:3111;visibility:visible;mso-wrap-style:square;v-text-anchor:top" o:gfxdata="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" filled="f" stroked="f">
+                  <v:textbox>
+                    <w:txbxContent>
+                      <w:p>
+                        <w:pPr>
+                          <w:pStyle w:val="aa"/>
+                          <w:wordWrap w:val="0"/>
+                          <w:spacing w:before="0" w:beforeAutospacing="0" w:after="0" w:afterAutospacing="0"/>
+                          <w:jc w:val="center"/>
+                          <w:rPr>
+                            <w:sz w:val="20"/>
+                            <w:szCs w:val="20"/>
+                          </w:rPr>
+                        </w:pPr>
+                        <w:r>
+                          <w:rPr>
+                            <w:rFonts w:asciiTheme="minorHAnsi" w:eastAsiaTheme="minorEastAsia" w:hAnsi="맑은 고딕" w:cstheme="minorBidi" w:hint="eastAsia"/>
+                            <w:b/>
+                            <w:bCs/>
+                            <w:color w:val="FF0000"/>
+                            <w:kern w:val="24"/>
+                            <w:sz w:val="20"/>
+                            <w:szCs w:val="20"/>
+                          </w:rPr>
+                          <w:t xml:space="preserve">Android </w:t>
+                        </w:r>
+                        <w:proofErr w:type="spellStart"/>
+                        <w:r>
+                          <w:rPr>
+                            <w:rFonts w:asciiTheme="minorHAnsi" w:eastAsiaTheme="minorEastAsia" w:hAnsi="맑은 고딕" w:cstheme="minorBidi" w:hint="eastAsia"/>
+                            <w:b/>
+                            <w:bCs/>
+                            <w:color w:val="FF0000"/>
+                            <w:kern w:val="24"/>
+                            <w:sz w:val="20"/>
+                            <w:szCs w:val="20"/>
+                          </w:rPr>
+                          <w:t>포팅해야</w:t>
+                        </w:r>
+                        <w:proofErr w:type="spellEnd"/>
+                        <w:r>
+                          <w:rPr>
+                            <w:rFonts w:asciiTheme="minorHAnsi" w:eastAsiaTheme="minorEastAsia" w:hAnsi="맑은 고딕" w:cstheme="minorBidi" w:hint="eastAsia"/>
+                            <w:b/>
+                            <w:bCs/>
+                            <w:color w:val="FF0000"/>
+                            <w:kern w:val="24"/>
+                            <w:sz w:val="20"/>
+                            <w:szCs w:val="20"/>
+                          </w:rPr>
+                          <w:t xml:space="preserve"> 될 부분</w:t>
+                        </w:r>
+                      </w:p>
+                    </w:txbxContent>
+                  </v:textbox>
+                </v:shape>
+                <v:shape id="TextBox 39" o:spid="_x0000_s1124" type="#_x0000_t202" style="position:absolute;left:3183;top:41960;width:22741;height:3112;visibility:visible;mso-wrap-style:square;v-text-anchor:top" o:gfxdata="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" filled="f" stroked="f">
+                  <v:textbox>
+                    <w:txbxContent>
+                      <w:p>
+                        <w:pPr>
+                          <w:pStyle w:val="aa"/>
+                          <w:wordWrap w:val="0"/>
+                          <w:spacing w:before="0" w:beforeAutospacing="0" w:after="0" w:afterAutospacing="0"/>
+                          <w:jc w:val="center"/>
+                          <w:rPr>
+                            <w:sz w:val="20"/>
+                            <w:szCs w:val="20"/>
+                          </w:rPr>
+                        </w:pPr>
+                        <w:proofErr w:type="spellStart"/>
+                        <w:r>
+                          <w:rPr>
+                            <w:rFonts w:asciiTheme="minorHAnsi" w:eastAsiaTheme="minorEastAsia" w:hAnsi="맑은 고딕" w:cstheme="minorBidi" w:hint="eastAsia"/>
+                            <w:b/>
+                            <w:bCs/>
+                            <w:color w:val="006010"/>
+                            <w:kern w:val="24"/>
+                            <w:sz w:val="20"/>
+                            <w:szCs w:val="20"/>
+                          </w:rPr>
+                          <w:t>앱으로</w:t>
+                        </w:r>
+                        <w:proofErr w:type="spellEnd"/>
+                        <w:r>
+                          <w:rPr>
+                            <w:rFonts w:asciiTheme="minorHAnsi" w:eastAsiaTheme="minorEastAsia" w:hAnsi="맑은 고딕" w:cstheme="minorBidi" w:hint="eastAsia"/>
+                            <w:b/>
+                            <w:bCs/>
+                            <w:color w:val="006010"/>
+                            <w:kern w:val="24"/>
+                            <w:sz w:val="20"/>
+                            <w:szCs w:val="20"/>
+                          </w:rPr>
+                          <w:t xml:space="preserve"> 만들어야 될 부분 </w:t>
+                        </w:r>
+                      </w:p>
+                    </w:txbxContent>
+                  </v:textbox>
+                </v:shape>
+                <v:shape id="TextBox 40" o:spid="_x0000_s1125" type="#_x0000_t202" style="position:absolute;left:2880;top:45038;width:22728;height:3112;visibility:visible;mso-wrap-style:square;v-text-anchor:top" o:gfxdata="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" filled="f" stroked="f">
+                  <v:textbox>
+                    <w:txbxContent>
+                      <w:p>
+                        <w:pPr>
+                          <w:pStyle w:val="aa"/>
+                          <w:wordWrap w:val="0"/>
+                          <w:spacing w:before="0" w:beforeAutospacing="0" w:after="0" w:afterAutospacing="0"/>
+                          <w:jc w:val="center"/>
+                          <w:rPr>
+                            <w:sz w:val="20"/>
+                            <w:szCs w:val="20"/>
+                          </w:rPr>
+                        </w:pPr>
+                        <w:r>
+                          <w:rPr>
+                            <w:rFonts w:asciiTheme="minorHAnsi" w:eastAsiaTheme="minorEastAsia" w:hAnsi="맑은 고딕" w:cstheme="minorBidi" w:hint="eastAsia"/>
+                            <w:b/>
+                            <w:bCs/>
+                            <w:color w:val="7030A0"/>
+                            <w:kern w:val="24"/>
+                            <w:sz w:val="20"/>
+                            <w:szCs w:val="20"/>
+                          </w:rPr>
+                          <w:t xml:space="preserve">PC에 </w:t>
+                        </w:r>
+                        <w:proofErr w:type="spellStart"/>
+                        <w:r>
+                          <w:rPr>
+                            <w:rFonts w:asciiTheme="minorHAnsi" w:eastAsiaTheme="minorEastAsia" w:hAnsi="맑은 고딕" w:cstheme="minorBidi" w:hint="eastAsia"/>
+                            <w:b/>
+                            <w:bCs/>
+                            <w:color w:val="7030A0"/>
+                            <w:kern w:val="24"/>
+                            <w:sz w:val="20"/>
+                            <w:szCs w:val="20"/>
+                          </w:rPr>
+                          <w:t>포팅해야</w:t>
+                        </w:r>
+                        <w:proofErr w:type="spellEnd"/>
+                        <w:r>
+                          <w:rPr>
+                            <w:rFonts w:asciiTheme="minorHAnsi" w:eastAsiaTheme="minorEastAsia" w:hAnsi="맑은 고딕" w:cstheme="minorBidi" w:hint="eastAsia"/>
+                            <w:b/>
+                            <w:bCs/>
+                            <w:color w:val="7030A0"/>
+                            <w:kern w:val="24"/>
+                            <w:sz w:val="20"/>
+                            <w:szCs w:val="20"/>
+                          </w:rPr>
+                          <w:t xml:space="preserve"> 될 부분</w:t>
+                        </w:r>
+                      </w:p>
+                    </w:txbxContent>
+                  </v:textbox>
+                </v:shape>
+                <v:roundrect id="모서리가 둥근 직사각형 160" o:spid="_x0000_s1126" style="position:absolute;left:8757;top:25202;width:16772;height:8404;visibility:visible;mso-wrap-style:square;v-text-anchor:middle" arcsize="10923f" o:gfxdata="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" filled="f" strokecolor="#7030a0" strokeweight="5pt">
+                  <v:textbox>
+                    <w:txbxContent>
+                      <w:p>
+                        <w:pPr>
+                          <w:rPr>
+                            <w:szCs w:val="20"/>
+                          </w:rPr>
+                        </w:pPr>
+                      </w:p>
+                    </w:txbxContent>
+                  </v:textbox>
+                </v:roundrect>
+                <v:roundrect id="모서리가 둥근 직사각형 161" o:spid="_x0000_s1127" style="position:absolute;left:46450;top:14160;width:16773;height:8404;visibility:visible;mso-wrap-style:square;v-text-anchor:middle" arcsize="10923f" o:gfxdata="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" filled="f" strokecolor="red" strokeweight="5pt">
+                  <v:textbox>
+                    <w:txbxContent>
+                      <w:p>
+                        <w:pPr>
+                          <w:rPr>
+                            <w:szCs w:val="20"/>
+                          </w:rPr>
+                        </w:pPr>
+                      </w:p>
+                    </w:txbxContent>
+                  </v:textbox>
+                </v:roundrect>
+                <w10:wrap type="square" anchorx="margin" anchory="margin"/>
+              </v:group>
+            </w:pict>
+          </mc:Fallback>
+        </mc:AlternateContent>
+      </w:r>
+      <w:r>
+        <w:rPr>
           <w:rFonts w:hint="eastAsia"/>
           <w:b/>
           <w:szCs w:val="20"/>
         </w:rPr>
-        <w:lastRenderedPageBreak/>
         <w:t>USB/IP 구조</w:t>
       </w:r>
     </w:p>
@@ -14391,68 +17104,6 @@
         </w:rPr>
         <w:t xml:space="preserve"> </w:t>
       </w:r>
-      <w:r>
-        <w:rPr>
-          <w:noProof/>
-          <w:szCs w:val="20"/>
-        </w:rPr>
-        <w:drawing>
-          <wp:inline distT="0" distB="0" distL="0" distR="0" wp14:anchorId="0389100B" wp14:editId="3C3938AF">
-            <wp:extent cx="5390984" cy="5016305"/>
-            <wp:effectExtent l="0" t="0" r="635" b="0"/>
-            <wp:docPr id="119" name="그림 119"/>
-            <wp:cNvGraphicFramePr>
-              <a:graphicFrameLocks xmlns:a="http://schemas.openxmlformats.org/drawingml/2006/main" noChangeAspect="1"/>
-            </wp:cNvGraphicFramePr>
-            <a:graphic xmlns:a="http://schemas.openxmlformats.org/drawingml/2006/main">
-              <a:graphicData uri="http://schemas.openxmlformats.org/drawingml/2006/picture">
-                <pic:pic xmlns:pic="http://schemas.openxmlformats.org/drawingml/2006/picture">
-                  <pic:nvPicPr>
-                    <pic:cNvPr id="0" name="Picture 2"/>
-                    <pic:cNvPicPr>
-                      <a:picLocks noChangeAspect="1" noChangeArrowheads="1"/>
-                    </pic:cNvPicPr>
-                  </pic:nvPicPr>
-                  <pic:blipFill>
-                    <a:blip r:embed="rId21">
-                      <a:extLst>
-                        <a:ext uri="{28A0092B-C50C-407E-A947-70E740481C1C}">
-                          <a14:useLocalDpi xmlns:a14="http://schemas.microsoft.com/office/drawing/2010/main" val="0"/>
-                        </a:ext>
-                      </a:extLst>
-                    </a:blip>
-                    <a:srcRect/>
-                    <a:stretch>
-                      <a:fillRect/>
-                    </a:stretch>
-                  </pic:blipFill>
-                  <pic:spPr bwMode="auto">
-                    <a:xfrm>
-                      <a:off x="0" y="0"/>
-                      <a:ext cx="5391876" cy="5017135"/>
-                    </a:xfrm>
-                    <a:prstGeom prst="rect">
-                      <a:avLst/>
-                    </a:prstGeom>
-                    <a:noFill/>
-                  </pic:spPr>
-                </pic:pic>
-              </a:graphicData>
-            </a:graphic>
-          </wp:inline>
-        </w:drawing>
-      </w:r>
-    </w:p>
-    <w:p>
-      <w:pPr>
-        <w:pStyle w:val="a3"/>
-        <w:spacing w:line="360" w:lineRule="auto"/>
-        <w:ind w:left="425"/>
-        <w:jc w:val="left"/>
-        <w:rPr>
-          <w:szCs w:val="20"/>
-        </w:rPr>
-      </w:pPr>
     </w:p>
     <w:p>
       <w:pPr>
@@ -16268,8 +18919,8 @@
           </mc:Choice>
           <mc:Fallback>
             <w:pict>
-              <v:group id="그룹 35" o:spid="_x0000_s1087" style="width:430.15pt;height:316.5pt;mso-position-horizontal-relative:char;mso-position-vertical-relative:line" coordsize="59292,34122" o:gfxdata="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">
-                <v:shape id="자유형 2" o:spid="_x0000_s1088" style="position:absolute;left:49589;top:13075;width:9703;height:8466;visibility:visible;mso-wrap-style:square;v-text-anchor:middle" coordsize="1439167,1439167" o:spt="100" o:gfxdata="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" adj="-11796480,,5400" path="m,719584c,322169,322169,,719584,v397415,,719584,322169,719584,719584c1439168,1116999,1116999,1439168,719584,1439168,322169,1439168,,1116999,,719584xe" fillcolor="#8064a2 [3207]" stroked="f" strokeweight="2pt">
+              <v:group id="그룹 35" o:spid="_x0000_s1128" style="width:430.15pt;height:316.5pt;mso-position-horizontal-relative:char;mso-position-vertical-relative:line" coordsize="59292,34122" o:gfxdata="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">
+                <v:shape id="자유형 2" o:spid="_x0000_s1129" style="position:absolute;left:49589;top:13075;width:9703;height:8466;visibility:visible;mso-wrap-style:square;v-text-anchor:middle" coordsize="1439167,1439167" o:spt="100" o:gfxdata="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" adj="-11796480,,5400" path="m,719584c,322169,322169,,719584,v397415,,719584,322169,719584,719584c1439168,1116999,1116999,1439168,719584,1439168,322169,1439168,,1116999,,719584xe" fillcolor="#8064a2 [3207]" stroked="f" strokeweight="2pt">
                   <v:stroke joinstyle="miter"/>
                   <v:shadow on="t" color="black" opacity="18350f" offset="-5.40094mm,4.37361mm"/>
                   <v:formulas/>
@@ -16311,7 +18962,7 @@
                     <v:h position="#0,#1" xrange="0,10800" yrange="0,10800"/>
                   </v:handles>
                 </v:shapetype>
-                <v:shape id="왼쪽/오른쪽 화살표 3" o:spid="_x0000_s1089" type="#_x0000_t69" style="position:absolute;left:41355;top:14733;width:7453;height:4709;visibility:visible;mso-wrap-style:square;v-text-anchor:top" o:gfxdata="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" adj="4931" fillcolor="#652523 [1637]" stroked="f">
+                <v:shape id="왼쪽/오른쪽 화살표 3" o:spid="_x0000_s1130" type="#_x0000_t69" style="position:absolute;left:41355;top:14733;width:7453;height:4709;visibility:visible;mso-wrap-style:square;v-text-anchor:top" o:gfxdata="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" adj="4931" fillcolor="#652523 [1637]" stroked="f">
                   <v:fill color2="#ba4442 [3013]" rotate="t" angle="180" colors="0 #9b2d2a;52429f #cb3d3a;1 #ce3b37" focus="100%" type="gradient">
                     <o:fill v:ext="view" type="gradientUnscaled"/>
                   </v:fill>
@@ -16322,9 +18973,9 @@
                     </w:txbxContent>
                   </v:textbox>
                 </v:shape>
-                <v:group id="그룹 4" o:spid="_x0000_s1090" style="position:absolute;width:40603;height:34122" coordsize="40603,34122" o:gfxdata="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">
-                  <v:group id="그룹 5" o:spid="_x0000_s1091" style="position:absolute;width:40603;height:34122" coordsize="40603,34122" o:gfxdata="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">
-                    <v:shape id="막힌 원호 7" o:spid="_x0000_s1092" style="position:absolute;left:4674;top:3928;width:31254;height:26266;visibility:visible;mso-wrap-style:square;v-text-anchor:top" coordsize="3125428,2626574" o:spt="100" o:gfxdata="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" adj="-11796480,,5400" path="m,1313287c,587979,699651,,1562714,r,121926c766989,121926,121926,655316,121926,1313287l,1313287xe" fillcolor="#4bacc6 [3208]" stroked="f">
+                <v:group id="그룹 4" o:spid="_x0000_s1131" style="position:absolute;width:40603;height:34122" coordsize="40603,34122" o:gfxdata="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">
+                  <v:group id="그룹 5" o:spid="_x0000_s1132" style="position:absolute;width:40603;height:34122" coordsize="40603,34122" o:gfxdata="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">
+                    <v:shape id="막힌 원호 7" o:spid="_x0000_s1133" style="position:absolute;left:4674;top:3928;width:31254;height:26266;visibility:visible;mso-wrap-style:square;v-text-anchor:top" coordsize="3125428,2626574" o:spt="100" o:gfxdata="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" adj="-11796480,,5400" path="m,1313287c,587979,699651,,1562714,r,121926c766989,121926,121926,655316,121926,1313287l,1313287xe" fillcolor="#4bacc6 [3208]" stroked="f">
                       <v:stroke joinstyle="miter"/>
                       <v:shadow on="t" color="black" opacity="18350f" offset="-5.40094mm,4.37361mm"/>
                       <v:formulas/>
@@ -16335,7 +18986,7 @@
                         </w:txbxContent>
                       </v:textbox>
                     </v:shape>
-                    <v:shape id="막힌 원호 8" o:spid="_x0000_s1093" style="position:absolute;left:4674;top:3928;width:31254;height:26266;visibility:visible;mso-wrap-style:square;v-text-anchor:top" coordsize="3125428,2626574" o:spt="100" o:gfxdata="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" adj="-11796480,,5400" path="m1562714,2626574c699651,2626574,,2038595,,1313287r121926,c121926,1971258,766989,2504648,1562714,2504648r,121926xe" fillcolor="#4bacc6 [3208]" stroked="f">
+                    <v:shape id="막힌 원호 8" o:spid="_x0000_s1134" style="position:absolute;left:4674;top:3928;width:31254;height:26266;visibility:visible;mso-wrap-style:square;v-text-anchor:top" coordsize="3125428,2626574" o:spt="100" o:gfxdata="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" adj="-11796480,,5400" path="m1562714,2626574c699651,2626574,,2038595,,1313287r121926,c121926,1971258,766989,2504648,1562714,2504648r,121926xe" fillcolor="#4bacc6 [3208]" stroked="f">
                       <v:stroke joinstyle="miter"/>
                       <v:shadow on="t" color="black" opacity="18350f" offset="-5.40094mm,4.37361mm"/>
                       <v:formulas/>
@@ -16346,7 +18997,7 @@
                         </w:txbxContent>
                       </v:textbox>
                     </v:shape>
-                    <v:shape id="막힌 원호 9" o:spid="_x0000_s1094" style="position:absolute;left:4674;top:3928;width:31254;height:26266;visibility:visible;mso-wrap-style:square;v-text-anchor:top" coordsize="3125428,2626574" o:spt="100" o:gfxdata="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" adj="-11796480,,5400" path="m3125428,1313287v,725308,-699651,1313287,-1562714,1313287l1562714,2504648v795725,,1440788,-533390,1440788,-1191361l3125428,1313287xe" fillcolor="#4bacc6 [3208]" stroked="f">
+                    <v:shape id="막힌 원호 9" o:spid="_x0000_s1135" style="position:absolute;left:4674;top:3928;width:31254;height:26266;visibility:visible;mso-wrap-style:square;v-text-anchor:top" coordsize="3125428,2626574" o:spt="100" o:gfxdata="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" adj="-11796480,,5400" path="m3125428,1313287v,725308,-699651,1313287,-1562714,1313287l1562714,2504648v795725,,1440788,-533390,1440788,-1191361l3125428,1313287xe" fillcolor="#4bacc6 [3208]" stroked="f">
                       <v:stroke joinstyle="miter"/>
                       <v:shadow on="t" color="black" opacity="18350f" offset="-5.40094mm,4.37361mm"/>
                       <v:formulas/>
@@ -16357,7 +19008,7 @@
                         </w:txbxContent>
                       </v:textbox>
                     </v:shape>
-                    <v:shape id="막힌 원호 10" o:spid="_x0000_s1095" style="position:absolute;left:4674;top:3928;width:31254;height:26266;visibility:visible;mso-wrap-style:square;v-text-anchor:top" coordsize="3125428,2626574" o:spt="100" o:gfxdata="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" adj="-11796480,,5400" path="m1562714,v863063,,1562714,587979,1562714,1313287l3003502,1313287v,-657971,-645063,-1191361,-1440788,-1191361l1562714,xe" fillcolor="#4bacc6 [3208]" stroked="f">
+                    <v:shape id="막힌 원호 10" o:spid="_x0000_s1136" style="position:absolute;left:4674;top:3928;width:31254;height:26266;visibility:visible;mso-wrap-style:square;v-text-anchor:top" coordsize="3125428,2626574" o:spt="100" o:gfxdata="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" adj="-11796480,,5400" path="m1562714,v863063,,1562714,587979,1562714,1313287l3003502,1313287v,-657971,-645063,-1191361,-1440788,-1191361l1562714,xe" fillcolor="#4bacc6 [3208]" stroked="f">
                       <v:stroke joinstyle="miter"/>
                       <v:shadow on="t" color="black" opacity="18350f" offset="-5.40094mm,4.37361mm"/>
                       <v:formulas/>
@@ -16368,7 +19019,7 @@
                         </w:txbxContent>
                       </v:textbox>
                     </v:shape>
-                    <v:shape id="자유형 11" o:spid="_x0000_s1096" style="position:absolute;left:15264;width:10074;height:8466;visibility:visible;mso-wrap-style:square;v-text-anchor:middle" coordsize="1007417,1007417" o:spt="100" o:gfxdata="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" adj="-11796480,,5400" path="m,503709c,225518,225518,,503709,v278191,,503709,225518,503709,503709c1007418,781900,781900,1007418,503709,1007418,225518,1007418,,781900,,503709xe" fillcolor="#4bacc6 [3208]" stroked="f" strokeweight="2pt">
+                    <v:shape id="자유형 11" o:spid="_x0000_s1137" style="position:absolute;left:15264;width:10074;height:8466;visibility:visible;mso-wrap-style:square;v-text-anchor:middle" coordsize="1007417,1007417" o:spt="100" o:gfxdata="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" adj="-11796480,,5400" path="m,503709c,225518,225518,,503709,v278191,,503709,225518,503709,503709c1007418,781900,781900,1007418,503709,1007418,225518,1007418,,781900,,503709xe" fillcolor="#4bacc6 [3208]" stroked="f" strokeweight="2pt">
                       <v:stroke joinstyle="miter"/>
                       <v:shadow on="t" color="black" opacity="18350f" offset="-5.40094mm,4.37361mm"/>
                       <v:formulas/>
@@ -16410,7 +19061,7 @@
                         </w:txbxContent>
                       </v:textbox>
                     </v:shape>
-                    <v:shape id="자유형 12" o:spid="_x0000_s1097" style="position:absolute;left:30528;top:12828;width:10075;height:8466;visibility:visible;mso-wrap-style:square;v-text-anchor:middle" coordsize="1007417,1007417" o:spt="100" o:gfxdata="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" adj="-11796480,,5400" path="m,503709c,225518,225518,,503709,v278191,,503709,225518,503709,503709c1007418,781900,781900,1007418,503709,1007418,225518,1007418,,781900,,503709xe" fillcolor="#4bacc6 [3208]" stroked="f" strokeweight="2pt">
+                    <v:shape id="자유형 12" o:spid="_x0000_s1138" style="position:absolute;left:30528;top:12828;width:10075;height:8466;visibility:visible;mso-wrap-style:square;v-text-anchor:middle" coordsize="1007417,1007417" o:spt="100" o:gfxdata="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" adj="-11796480,,5400" path="m,503709c,225518,225518,,503709,v278191,,503709,225518,503709,503709c1007418,781900,781900,1007418,503709,1007418,225518,1007418,,781900,,503709xe" fillcolor="#4bacc6 [3208]" stroked="f" strokeweight="2pt">
                       <v:stroke joinstyle="miter"/>
                       <v:shadow on="t" color="black" opacity="18350f" offset="-5.40094mm,4.37361mm"/>
                       <v:formulas/>
@@ -16452,7 +19103,7 @@
                         </w:txbxContent>
                       </v:textbox>
                     </v:shape>
-                    <v:shape id="자유형 13" o:spid="_x0000_s1098" style="position:absolute;left:15264;top:25656;width:10074;height:8466;visibility:visible;mso-wrap-style:square;v-text-anchor:middle" coordsize="1007417,1007417" o:spt="100" o:gfxdata="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" adj="-11796480,,5400" path="m,503709c,225518,225518,,503709,v278191,,503709,225518,503709,503709c1007418,781900,781900,1007418,503709,1007418,225518,1007418,,781900,,503709xe" fillcolor="#4bacc6 [3208]" stroked="f" strokeweight="2pt">
+                    <v:shape id="자유형 13" o:spid="_x0000_s1139" style="position:absolute;left:15264;top:25656;width:10074;height:8466;visibility:visible;mso-wrap-style:square;v-text-anchor:middle" coordsize="1007417,1007417" o:spt="100" o:gfxdata="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" adj="-11796480,,5400" path="m,503709c,225518,225518,,503709,v278191,,503709,225518,503709,503709c1007418,781900,781900,1007418,503709,1007418,225518,1007418,,781900,,503709xe" fillcolor="#4bacc6 [3208]" stroked="f" strokeweight="2pt">
                       <v:stroke joinstyle="miter"/>
                       <v:shadow on="t" color="black" opacity="18350f" offset="-5.40094mm,4.37361mm"/>
                       <v:formulas/>
@@ -16494,7 +19145,7 @@
                         </w:txbxContent>
                       </v:textbox>
                     </v:shape>
-                    <v:shape id="자유형 14" o:spid="_x0000_s1099" style="position:absolute;top:12828;width:10074;height:8466;visibility:visible;mso-wrap-style:square;v-text-anchor:middle" coordsize="1007417,1007417" o:spt="100" o:gfxdata="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" adj="-11796480,,5400" path="m,503709c,225518,225518,,503709,v278191,,503709,225518,503709,503709c1007418,781900,781900,1007418,503709,1007418,225518,1007418,,781900,,503709xe" fillcolor="#4bacc6 [3208]" stroked="f" strokeweight="2pt">
+                    <v:shape id="자유형 14" o:spid="_x0000_s1140" style="position:absolute;top:12828;width:10074;height:8466;visibility:visible;mso-wrap-style:square;v-text-anchor:middle" coordsize="1007417,1007417" o:spt="100" o:gfxdata="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" adj="-11796480,,5400" path="m,503709c,225518,225518,,503709,v278191,,503709,225518,503709,503709c1007418,781900,781900,1007418,503709,1007418,225518,1007418,,781900,,503709xe" fillcolor="#4bacc6 [3208]" stroked="f" strokeweight="2pt">
                       <v:stroke joinstyle="miter"/>
                       <v:shadow on="t" color="black" opacity="18350f" offset="-5.40094mm,4.37361mm"/>
                       <v:formulas/>
@@ -16537,7 +19188,7 @@
                       </v:textbox>
                     </v:shape>
                   </v:group>
-                  <v:shape id="왼쪽/오른쪽/위쪽/아래쪽 화살표 6" o:spid="_x0000_s1100" style="position:absolute;left:10880;top:9119;width:18722;height:15883;visibility:visible;mso-wrap-style:square;v-text-anchor:middle" coordsize="1872208,1588278" o:spt="100" o:gfxdata="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" adj="-11796480,,5400" path="m,794139l266704,646874r,110576l899415,757450r,-490746l788839,266704,936104,r147265,266704l972793,266704r,490746l1605504,757450r,-110576l1872208,794139,1605504,941404r,-110576l972793,830828r,490746l1083369,1321574,936104,1588278,788839,1321574r110576,l899415,830828r-632711,l266704,941404,,794139xe" fillcolor="#4f81bd [3204]" stroked="f" strokeweight="2pt">
+                  <v:shape id="왼쪽/오른쪽/위쪽/아래쪽 화살표 6" o:spid="_x0000_s1141" style="position:absolute;left:10880;top:9119;width:18722;height:15883;visibility:visible;mso-wrap-style:square;v-text-anchor:middle" coordsize="1872208,1588278" o:spt="100" o:gfxdata="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" adj="-11796480,,5400" path="m,794139l266704,646874r,110576l899415,757450r,-490746l788839,266704,936104,r147265,266704l972793,266704r,490746l1605504,757450r,-110576l1872208,794139,1605504,941404r,-110576l972793,830828r,490746l1083369,1321574,936104,1588278,788839,1321574r110576,l899415,830828r-632711,l266704,941404,,794139xe" fillcolor="#4f81bd [3204]" stroked="f" strokeweight="2pt">
                     <v:stroke joinstyle="miter"/>
                     <v:shadow on="t" color="black" opacity="18350f" offset="-5.40094mm,4.37361mm"/>
                     <v:formulas/>
@@ -16583,7 +19234,6 @@
         <w:spacing w:line="360" w:lineRule="auto"/>
         <w:jc w:val="left"/>
         <w:rPr>
-          <w:rFonts w:hint="eastAsia"/>
           <w:b/>
           <w:sz w:val="26"/>
           <w:szCs w:val="26"/>
@@ -25326,9 +27976,11 @@
       </w:r>
     </w:p>
     <w:p/>
+    <w:p/>
+    <w:p/>
     <w:sectPr>
-      <w:headerReference w:type="default" r:id="rId22"/>
-      <w:footerReference w:type="default" r:id="rId23"/>
+      <w:headerReference w:type="default" r:id="rId21"/>
+      <w:footerReference w:type="default" r:id="rId22"/>
       <w:pgSz w:w="11906" w:h="16838"/>
       <w:pgMar w:top="1701" w:right="1440" w:bottom="1440" w:left="1440" w:header="851" w:footer="992" w:gutter="0"/>
       <w:pgNumType w:start="1"/>
@@ -25394,7 +28046,7 @@
             <w:noProof/>
             <w:lang w:val="ko-KR"/>
           </w:rPr>
-          <w:t>1</w:t>
+          <w:t>15</w:t>
         </w:r>
         <w:r>
           <w:fldChar w:fldCharType="end"/>
@@ -25547,13 +28199,7 @@
             <w:rPr>
               <w:rFonts w:hint="eastAsia"/>
             </w:rPr>
-            <w:t>Ver. 1.</w:t>
-          </w:r>
-          <w:r>
-            <w:rPr>
-              <w:rFonts w:hint="eastAsia"/>
-            </w:rPr>
-            <w:t>4</w:t>
+            <w:t>Ver. 1.4</w:t>
           </w:r>
         </w:p>
       </w:tc>
@@ -25573,25 +28219,7 @@
             <w:rPr>
               <w:rFonts w:hint="eastAsia"/>
             </w:rPr>
-            <w:t>.03.15</w:t>
-          </w:r>
-          <w:r>
-            <w:rPr>
-              <w:rFonts w:hint="eastAsia"/>
-            </w:rPr>
-            <w:t>(</w:t>
-          </w:r>
-          <w:r>
-            <w:rPr>
-              <w:rFonts w:hint="eastAsia"/>
-            </w:rPr>
-            <w:t>목</w:t>
-          </w:r>
-          <w:r>
-            <w:rPr>
-              <w:rFonts w:hint="eastAsia"/>
-            </w:rPr>
-            <w:t>)</w:t>
+            <w:t>.03.15(목)</w:t>
           </w:r>
         </w:p>
       </w:tc>
@@ -29568,7 +32196,7 @@
 </file>
 
 <file path=customXml/itemProps1.xml><?xml version="1.0" encoding="utf-8"?>
-<ds:datastoreItem xmlns:ds="http://schemas.openxmlformats.org/officeDocument/2006/customXml" ds:itemID="{E0335979-655D-4C5E-9B85-B48F8AE9147A}">
+<ds:datastoreItem xmlns:ds="http://schemas.openxmlformats.org/officeDocument/2006/customXml" ds:itemID="{9983509F-EA74-43CE-9AB3-490C9FEC82E7}">
   <ds:schemaRefs>
     <ds:schemaRef ds:uri="http://schemas.openxmlformats.org/officeDocument/2006/bibliography"/>
   </ds:schemaRefs>

</xml_diff>